<commit_message>
Minor revamps to level building systems
Added area pathfinding
Added room blueprints(wip)
</commit_message>
<xml_diff>
--- a/Design Docs/Project Backlog.docx
+++ b/Design Docs/Project Backlog.docx
@@ -367,6 +367,176 @@
       </w:r>
       <w:r>
         <w:t>s</w:t>
+      </w:r>
+    </w:p>
+    <w:p>
+      <w:r>
+        <w:br w:type="page"/>
+      </w:r>
+    </w:p>
+    <w:p>
+      <w:r>
+        <w:lastRenderedPageBreak/>
+        <w:t>1/2/19</w:t>
+      </w:r>
+    </w:p>
+    <w:p>
+      <w:pPr>
+        <w:pStyle w:val="ListParagraph"/>
+        <w:numPr>
+          <w:ilvl w:val="0"/>
+          <w:numId w:val="3"/>
+        </w:numPr>
+      </w:pPr>
+      <w:r>
+        <w:t>Progress</w:t>
+      </w:r>
+    </w:p>
+    <w:p>
+      <w:pPr>
+        <w:pStyle w:val="ListParagraph"/>
+        <w:numPr>
+          <w:ilvl w:val="1"/>
+          <w:numId w:val="3"/>
+        </w:numPr>
+      </w:pPr>
+      <w:r>
+        <w:t>Started map building system</w:t>
+      </w:r>
+    </w:p>
+    <w:p>
+      <w:pPr>
+        <w:pStyle w:val="ListParagraph"/>
+        <w:numPr>
+          <w:ilvl w:val="1"/>
+          <w:numId w:val="3"/>
+        </w:numPr>
+      </w:pPr>
+      <w:r>
+        <w:t>Added Tile MonoBehaviour</w:t>
+      </w:r>
+    </w:p>
+    <w:p>
+      <w:pPr>
+        <w:pStyle w:val="ListParagraph"/>
+        <w:numPr>
+          <w:ilvl w:val="1"/>
+          <w:numId w:val="3"/>
+        </w:numPr>
+      </w:pPr>
+      <w:r>
+        <w:t>Added TileData class to store information on specific tile</w:t>
+      </w:r>
+    </w:p>
+    <w:p>
+      <w:pPr>
+        <w:pStyle w:val="ListParagraph"/>
+        <w:numPr>
+          <w:ilvl w:val="1"/>
+          <w:numId w:val="3"/>
+        </w:numPr>
+      </w:pPr>
+      <w:r>
+        <w:t>Added LevelBuilder</w:t>
+      </w:r>
+    </w:p>
+    <w:p>
+      <w:pPr>
+        <w:pStyle w:val="ListParagraph"/>
+        <w:numPr>
+          <w:ilvl w:val="1"/>
+          <w:numId w:val="3"/>
+        </w:numPr>
+      </w:pPr>
+      <w:r>
+        <w:t>Created separate scene for level building testing</w:t>
+      </w:r>
+    </w:p>
+    <w:p>
+      <w:pPr>
+        <w:pStyle w:val="ListParagraph"/>
+        <w:numPr>
+          <w:ilvl w:val="0"/>
+          <w:numId w:val="3"/>
+        </w:numPr>
+      </w:pPr>
+      <w:r>
+        <w:t>Current State of Project</w:t>
+      </w:r>
+    </w:p>
+    <w:p>
+      <w:pPr>
+        <w:pStyle w:val="ListParagraph"/>
+        <w:numPr>
+          <w:ilvl w:val="1"/>
+          <w:numId w:val="3"/>
+        </w:numPr>
+      </w:pPr>
+      <w:r>
+        <w:t>Added above files. Relatively unchanged since 1/1/19</w:t>
+      </w:r>
+    </w:p>
+    <w:p>
+      <w:pPr>
+        <w:pStyle w:val="ListParagraph"/>
+        <w:numPr>
+          <w:ilvl w:val="0"/>
+          <w:numId w:val="3"/>
+        </w:numPr>
+      </w:pPr>
+      <w:r>
+        <w:t>Questions</w:t>
+      </w:r>
+    </w:p>
+    <w:p>
+      <w:pPr>
+        <w:pStyle w:val="ListParagraph"/>
+        <w:numPr>
+          <w:ilvl w:val="1"/>
+          <w:numId w:val="3"/>
+        </w:numPr>
+      </w:pPr>
+      <w:r>
+        <w:t>How should Tile be initiailized?</w:t>
+      </w:r>
+    </w:p>
+    <w:p>
+      <w:pPr>
+        <w:pStyle w:val="ListParagraph"/>
+        <w:numPr>
+          <w:ilvl w:val="1"/>
+          <w:numId w:val="3"/>
+        </w:numPr>
+      </w:pPr>
+      <w:r>
+        <w:t>Need to spend time going over design of levelbuilding</w:t>
+      </w:r>
+    </w:p>
+    <w:p>
+      <w:pPr>
+        <w:pStyle w:val="ListParagraph"/>
+        <w:numPr>
+          <w:ilvl w:val="1"/>
+          <w:numId w:val="3"/>
+        </w:numPr>
+      </w:pPr>
+      <w:r>
+        <w:t>NavMeshes will not work with procedurally generated levels</w:t>
+      </w:r>
+      <w:r>
+        <w:tab/>
+      </w:r>
+    </w:p>
+    <w:p>
+      <w:pPr>
+        <w:pStyle w:val="ListParagraph"/>
+        <w:numPr>
+          <w:ilvl w:val="2"/>
+          <w:numId w:val="3"/>
+        </w:numPr>
+      </w:pPr>
+      <w:r>
+        <w:t>Consider pre-built levels instead?</w:t>
       </w:r>
       <w:bookmarkStart w:id="0" w:name="_GoBack"/>
       <w:bookmarkEnd w:id="0"/>
@@ -384,6 +554,119 @@
 <file path=word/numbering.xml><?xml version="1.0" encoding="utf-8"?>
 <w:numbering xmlns:wpc="http://schemas.microsoft.com/office/word/2010/wordprocessingCanvas" xmlns:cx="http://schemas.microsoft.com/office/drawing/2014/chartex" xmlns:cx1="http://schemas.microsoft.com/office/drawing/2015/9/8/chartex" xmlns:cx2="http://schemas.microsoft.com/office/drawing/2015/10/21/chartex" xmlns:cx3="http://schemas.microsoft.com/office/drawing/2016/5/9/chartex" xmlns:cx4="http://schemas.microsoft.com/office/drawing/2016/5/10/chartex" xmlns:cx5="http://schemas.microsoft.com/office/drawing/2016/5/11/chartex" xmlns:cx6="http://schemas.microsoft.com/office/drawing/2016/5/12/chartex" xmlns:cx7="http://schemas.microsoft.com/office/drawing/2016/5/13/chartex" xmlns:cx8="http://schemas.microsoft.com/office/drawing/2016/5/14/chartex" xmlns:mc="http://schemas.openxmlformats.org/markup-compatibility/2006" xmlns:aink="http://schemas.microsoft.com/office/drawing/2016/ink" xmlns:am3d="http://schemas.microsoft.com/office/drawing/2017/model3d" xmlns:o="urn:schemas-microsoft-com:office:office" xmlns:r="http://schemas.openxmlformats.org/officeDocument/2006/relationships" xmlns:m="http://schemas.openxmlformats.org/officeDocument/2006/math" xmlns:v="urn:schemas-microsoft-com:vml" xmlns:wp14="http://schemas.microsoft.com/office/word/2010/wordprocessingDrawing" xmlns:wp="http://schemas.openxmlformats.org/drawingml/2006/wordprocessingDrawing" xmlns:w10="urn:schemas-microsoft-com:office:word" xmlns:w="http://schemas.openxmlformats.org/wordprocessingml/2006/main" xmlns:w14="http://schemas.microsoft.com/office/word/2010/wordml" xmlns:w15="http://schemas.microsoft.com/office/word/2012/wordml" xmlns:w16cid="http://schemas.microsoft.com/office/word/2016/wordml/cid" xmlns:w16se="http://schemas.microsoft.com/office/word/2015/wordml/symex" xmlns:wpg="http://schemas.microsoft.com/office/word/2010/wordprocessingGroup" xmlns:wpi="http://schemas.microsoft.com/office/word/2010/wordprocessingInk" xmlns:wne="http://schemas.microsoft.com/office/word/2006/wordml" xmlns:wps="http://schemas.microsoft.com/office/word/2010/wordprocessingShape" mc:Ignorable="w14 w15 w16se w16cid wp14">
   <w:abstractNum w:abstractNumId="0" w15:restartNumberingAfterBreak="0">
+    <w:nsid w:val="1C2A2CBF"/>
+    <w:multiLevelType w:val="hybridMultilevel"/>
+    <w:tmpl w:val="CFA46E32"/>
+    <w:lvl w:ilvl="0" w:tplc="04090001">
+      <w:start w:val="1"/>
+      <w:numFmt w:val="bullet"/>
+      <w:lvlText w:val=""/>
+      <w:lvlJc w:val="left"/>
+      <w:pPr>
+        <w:ind w:left="720" w:hanging="360"/>
+      </w:pPr>
+      <w:rPr>
+        <w:rFonts w:ascii="Symbol" w:hAnsi="Symbol" w:hint="default"/>
+      </w:rPr>
+    </w:lvl>
+    <w:lvl w:ilvl="1" w:tplc="04090003">
+      <w:start w:val="1"/>
+      <w:numFmt w:val="bullet"/>
+      <w:lvlText w:val="o"/>
+      <w:lvlJc w:val="left"/>
+      <w:pPr>
+        <w:ind w:left="1440" w:hanging="360"/>
+      </w:pPr>
+      <w:rPr>
+        <w:rFonts w:ascii="Courier New" w:hAnsi="Courier New" w:cs="Courier New" w:hint="default"/>
+      </w:rPr>
+    </w:lvl>
+    <w:lvl w:ilvl="2" w:tplc="04090005">
+      <w:start w:val="1"/>
+      <w:numFmt w:val="bullet"/>
+      <w:lvlText w:val=""/>
+      <w:lvlJc w:val="left"/>
+      <w:pPr>
+        <w:ind w:left="2160" w:hanging="360"/>
+      </w:pPr>
+      <w:rPr>
+        <w:rFonts w:ascii="Wingdings" w:hAnsi="Wingdings" w:hint="default"/>
+      </w:rPr>
+    </w:lvl>
+    <w:lvl w:ilvl="3" w:tplc="04090001" w:tentative="1">
+      <w:start w:val="1"/>
+      <w:numFmt w:val="bullet"/>
+      <w:lvlText w:val=""/>
+      <w:lvlJc w:val="left"/>
+      <w:pPr>
+        <w:ind w:left="2880" w:hanging="360"/>
+      </w:pPr>
+      <w:rPr>
+        <w:rFonts w:ascii="Symbol" w:hAnsi="Symbol" w:hint="default"/>
+      </w:rPr>
+    </w:lvl>
+    <w:lvl w:ilvl="4" w:tplc="04090003" w:tentative="1">
+      <w:start w:val="1"/>
+      <w:numFmt w:val="bullet"/>
+      <w:lvlText w:val="o"/>
+      <w:lvlJc w:val="left"/>
+      <w:pPr>
+        <w:ind w:left="3600" w:hanging="360"/>
+      </w:pPr>
+      <w:rPr>
+        <w:rFonts w:ascii="Courier New" w:hAnsi="Courier New" w:cs="Courier New" w:hint="default"/>
+      </w:rPr>
+    </w:lvl>
+    <w:lvl w:ilvl="5" w:tplc="04090005" w:tentative="1">
+      <w:start w:val="1"/>
+      <w:numFmt w:val="bullet"/>
+      <w:lvlText w:val=""/>
+      <w:lvlJc w:val="left"/>
+      <w:pPr>
+        <w:ind w:left="4320" w:hanging="360"/>
+      </w:pPr>
+      <w:rPr>
+        <w:rFonts w:ascii="Wingdings" w:hAnsi="Wingdings" w:hint="default"/>
+      </w:rPr>
+    </w:lvl>
+    <w:lvl w:ilvl="6" w:tplc="04090001" w:tentative="1">
+      <w:start w:val="1"/>
+      <w:numFmt w:val="bullet"/>
+      <w:lvlText w:val=""/>
+      <w:lvlJc w:val="left"/>
+      <w:pPr>
+        <w:ind w:left="5040" w:hanging="360"/>
+      </w:pPr>
+      <w:rPr>
+        <w:rFonts w:ascii="Symbol" w:hAnsi="Symbol" w:hint="default"/>
+      </w:rPr>
+    </w:lvl>
+    <w:lvl w:ilvl="7" w:tplc="04090003" w:tentative="1">
+      <w:start w:val="1"/>
+      <w:numFmt w:val="bullet"/>
+      <w:lvlText w:val="o"/>
+      <w:lvlJc w:val="left"/>
+      <w:pPr>
+        <w:ind w:left="5760" w:hanging="360"/>
+      </w:pPr>
+      <w:rPr>
+        <w:rFonts w:ascii="Courier New" w:hAnsi="Courier New" w:cs="Courier New" w:hint="default"/>
+      </w:rPr>
+    </w:lvl>
+    <w:lvl w:ilvl="8" w:tplc="04090005" w:tentative="1">
+      <w:start w:val="1"/>
+      <w:numFmt w:val="bullet"/>
+      <w:lvlText w:val=""/>
+      <w:lvlJc w:val="left"/>
+      <w:pPr>
+        <w:ind w:left="6480" w:hanging="360"/>
+      </w:pPr>
+      <w:rPr>
+        <w:rFonts w:ascii="Wingdings" w:hAnsi="Wingdings" w:hint="default"/>
+      </w:rPr>
+    </w:lvl>
+  </w:abstractNum>
+  <w:abstractNum w:abstractNumId="1" w15:restartNumberingAfterBreak="0">
     <w:nsid w:val="32CB58CD"/>
     <w:multiLevelType w:val="hybridMultilevel"/>
     <w:tmpl w:val="054C84C4"/>
@@ -496,7 +779,7 @@
       </w:rPr>
     </w:lvl>
   </w:abstractNum>
-  <w:abstractNum w:abstractNumId="1" w15:restartNumberingAfterBreak="0">
+  <w:abstractNum w:abstractNumId="2" w15:restartNumberingAfterBreak="0">
     <w:nsid w:val="36760821"/>
     <w:multiLevelType w:val="hybridMultilevel"/>
     <w:tmpl w:val="0DC45818"/>
@@ -610,10 +893,13 @@
     </w:lvl>
   </w:abstractNum>
   <w:num w:numId="1">
-    <w:abstractNumId w:val="0"/>
+    <w:abstractNumId w:val="1"/>
   </w:num>
   <w:num w:numId="2">
-    <w:abstractNumId w:val="1"/>
+    <w:abstractNumId w:val="2"/>
+  </w:num>
+  <w:num w:numId="3">
+    <w:abstractNumId w:val="0"/>
   </w:num>
 </w:numbering>
 </file>

</xml_diff>

<commit_message>
Magic bug fixing, Mana implementation
</commit_message>
<xml_diff>
--- a/Design Docs/Project Backlog.docx
+++ b/Design Docs/Project Backlog.docx
@@ -1501,6 +1501,170 @@
       </w:pPr>
       <w:r>
         <w:t>Will also need to do double pathfinding for hallways(limited)</w:t>
+      </w:r>
+    </w:p>
+    <w:p>
+      <w:r>
+        <w:br w:type="page"/>
+      </w:r>
+    </w:p>
+    <w:p>
+      <w:r>
+        <w:lastRenderedPageBreak/>
+        <w:t>1/28/2019</w:t>
+      </w:r>
+    </w:p>
+    <w:p>
+      <w:r>
+        <w:t>Progress</w:t>
+      </w:r>
+    </w:p>
+    <w:p>
+      <w:pPr>
+        <w:pStyle w:val="ListParagraph"/>
+        <w:numPr>
+          <w:ilvl w:val="0"/>
+          <w:numId w:val="8"/>
+        </w:numPr>
+      </w:pPr>
+      <w:r>
+        <w:t>Stopped procedural level generation production. Need to rethink structure</w:t>
+      </w:r>
+    </w:p>
+    <w:p>
+      <w:pPr>
+        <w:pStyle w:val="ListParagraph"/>
+        <w:numPr>
+          <w:ilvl w:val="0"/>
+          <w:numId w:val="8"/>
+        </w:numPr>
+      </w:pPr>
+      <w:r>
+        <w:t>Begun building player base as 1</w:t>
+      </w:r>
+      <w:r>
+        <w:rPr>
+          <w:vertAlign w:val="superscript"/>
+        </w:rPr>
+        <w:t>st</w:t>
+      </w:r>
+      <w:r>
+        <w:t xml:space="preserve"> level of game.</w:t>
+      </w:r>
+    </w:p>
+    <w:p>
+      <w:r>
+        <w:t>Current State of Project</w:t>
+      </w:r>
+    </w:p>
+    <w:p>
+      <w:pPr>
+        <w:pStyle w:val="ListParagraph"/>
+        <w:numPr>
+          <w:ilvl w:val="0"/>
+          <w:numId w:val="8"/>
+        </w:numPr>
+      </w:pPr>
+      <w:r>
+        <w:t>Wizard tower level has been ¾ designed. Building has begun</w:t>
+      </w:r>
+    </w:p>
+    <w:p>
+      <w:r>
+        <w:t>Questions:</w:t>
+      </w:r>
+    </w:p>
+    <w:p>
+      <w:pPr>
+        <w:pStyle w:val="ListParagraph"/>
+        <w:numPr>
+          <w:ilvl w:val="0"/>
+          <w:numId w:val="8"/>
+        </w:numPr>
+      </w:pPr>
+      <w:r>
+        <w:t xml:space="preserve">Consider full length story to tie </w:t>
+      </w:r>
+      <w:proofErr w:type="gramStart"/>
+      <w:r>
+        <w:t>hand built</w:t>
+      </w:r>
+      <w:proofErr w:type="gramEnd"/>
+      <w:r>
+        <w:t xml:space="preserve"> levels into.</w:t>
+      </w:r>
+    </w:p>
+    <w:p>
+      <w:pPr>
+        <w:pStyle w:val="ListParagraph"/>
+        <w:numPr>
+          <w:ilvl w:val="0"/>
+          <w:numId w:val="8"/>
+        </w:numPr>
+      </w:pPr>
+      <w:r>
+        <w:t>If returning to procedural generation, reconsider:</w:t>
+      </w:r>
+    </w:p>
+    <w:p>
+      <w:pPr>
+        <w:pStyle w:val="ListParagraph"/>
+        <w:numPr>
+          <w:ilvl w:val="1"/>
+          <w:numId w:val="8"/>
+        </w:numPr>
+      </w:pPr>
+      <w:r>
+        <w:t>Prefab based system combined with grid registry system</w:t>
+      </w:r>
+    </w:p>
+    <w:p>
+      <w:pPr>
+        <w:pStyle w:val="ListParagraph"/>
+        <w:numPr>
+          <w:ilvl w:val="1"/>
+          <w:numId w:val="8"/>
+        </w:numPr>
+      </w:pPr>
+      <w:r>
+        <w:t xml:space="preserve">Rooms to be built with preset, empty room prefabs that will register themselves onto the map </w:t>
+      </w:r>
+      <w:proofErr w:type="gramStart"/>
+      <w:r>
+        <w:t>grid(</w:t>
+      </w:r>
+      <w:proofErr w:type="gramEnd"/>
+      <w:r>
+        <w:t>a return to initial design of Capstone)</w:t>
+      </w:r>
+    </w:p>
+    <w:p>
+      <w:r>
+        <w:t>Tasks:</w:t>
+      </w:r>
+    </w:p>
+    <w:p>
+      <w:pPr>
+        <w:pStyle w:val="ListParagraph"/>
+        <w:numPr>
+          <w:ilvl w:val="0"/>
+          <w:numId w:val="9"/>
+        </w:numPr>
+      </w:pPr>
+      <w:r>
+        <w:t>Build battleground scene to test combat within</w:t>
+      </w:r>
+    </w:p>
+    <w:p>
+      <w:pPr>
+        <w:pStyle w:val="ListParagraph"/>
+        <w:numPr>
+          <w:ilvl w:val="0"/>
+          <w:numId w:val="9"/>
+        </w:numPr>
+      </w:pPr>
+      <w:r>
+        <w:t>Build basic melee enemies to test combat in</w:t>
       </w:r>
       <w:bookmarkStart w:id="0" w:name="_GoBack"/>
       <w:bookmarkEnd w:id="0"/>
@@ -1518,6 +1682,119 @@
 <file path=word/numbering.xml><?xml version="1.0" encoding="utf-8"?>
 <w:numbering xmlns:wpc="http://schemas.microsoft.com/office/word/2010/wordprocessingCanvas" xmlns:cx="http://schemas.microsoft.com/office/drawing/2014/chartex" xmlns:cx1="http://schemas.microsoft.com/office/drawing/2015/9/8/chartex" xmlns:cx2="http://schemas.microsoft.com/office/drawing/2015/10/21/chartex" xmlns:cx3="http://schemas.microsoft.com/office/drawing/2016/5/9/chartex" xmlns:cx4="http://schemas.microsoft.com/office/drawing/2016/5/10/chartex" xmlns:cx5="http://schemas.microsoft.com/office/drawing/2016/5/11/chartex" xmlns:cx6="http://schemas.microsoft.com/office/drawing/2016/5/12/chartex" xmlns:cx7="http://schemas.microsoft.com/office/drawing/2016/5/13/chartex" xmlns:cx8="http://schemas.microsoft.com/office/drawing/2016/5/14/chartex" xmlns:mc="http://schemas.openxmlformats.org/markup-compatibility/2006" xmlns:aink="http://schemas.microsoft.com/office/drawing/2016/ink" xmlns:am3d="http://schemas.microsoft.com/office/drawing/2017/model3d" xmlns:o="urn:schemas-microsoft-com:office:office" xmlns:r="http://schemas.openxmlformats.org/officeDocument/2006/relationships" xmlns:m="http://schemas.openxmlformats.org/officeDocument/2006/math" xmlns:v="urn:schemas-microsoft-com:vml" xmlns:wp14="http://schemas.microsoft.com/office/word/2010/wordprocessingDrawing" xmlns:wp="http://schemas.openxmlformats.org/drawingml/2006/wordprocessingDrawing" xmlns:w10="urn:schemas-microsoft-com:office:word" xmlns:w="http://schemas.openxmlformats.org/wordprocessingml/2006/main" xmlns:w14="http://schemas.microsoft.com/office/word/2010/wordml" xmlns:w15="http://schemas.microsoft.com/office/word/2012/wordml" xmlns:w16cid="http://schemas.microsoft.com/office/word/2016/wordml/cid" xmlns:w16se="http://schemas.microsoft.com/office/word/2015/wordml/symex" xmlns:wpg="http://schemas.microsoft.com/office/word/2010/wordprocessingGroup" xmlns:wpi="http://schemas.microsoft.com/office/word/2010/wordprocessingInk" xmlns:wne="http://schemas.microsoft.com/office/word/2006/wordml" xmlns:wps="http://schemas.microsoft.com/office/word/2010/wordprocessingShape" mc:Ignorable="w14 w15 w16se w16cid wp14">
   <w:abstractNum w:abstractNumId="0" w15:restartNumberingAfterBreak="0">
+    <w:nsid w:val="07A9208C"/>
+    <w:multiLevelType w:val="hybridMultilevel"/>
+    <w:tmpl w:val="951830BE"/>
+    <w:lvl w:ilvl="0" w:tplc="04090001">
+      <w:start w:val="1"/>
+      <w:numFmt w:val="bullet"/>
+      <w:lvlText w:val=""/>
+      <w:lvlJc w:val="left"/>
+      <w:pPr>
+        <w:ind w:left="1440" w:hanging="360"/>
+      </w:pPr>
+      <w:rPr>
+        <w:rFonts w:ascii="Symbol" w:hAnsi="Symbol" w:hint="default"/>
+      </w:rPr>
+    </w:lvl>
+    <w:lvl w:ilvl="1" w:tplc="04090003" w:tentative="1">
+      <w:start w:val="1"/>
+      <w:numFmt w:val="bullet"/>
+      <w:lvlText w:val="o"/>
+      <w:lvlJc w:val="left"/>
+      <w:pPr>
+        <w:ind w:left="2160" w:hanging="360"/>
+      </w:pPr>
+      <w:rPr>
+        <w:rFonts w:ascii="Courier New" w:hAnsi="Courier New" w:cs="Courier New" w:hint="default"/>
+      </w:rPr>
+    </w:lvl>
+    <w:lvl w:ilvl="2" w:tplc="04090005" w:tentative="1">
+      <w:start w:val="1"/>
+      <w:numFmt w:val="bullet"/>
+      <w:lvlText w:val=""/>
+      <w:lvlJc w:val="left"/>
+      <w:pPr>
+        <w:ind w:left="2880" w:hanging="360"/>
+      </w:pPr>
+      <w:rPr>
+        <w:rFonts w:ascii="Wingdings" w:hAnsi="Wingdings" w:hint="default"/>
+      </w:rPr>
+    </w:lvl>
+    <w:lvl w:ilvl="3" w:tplc="04090001" w:tentative="1">
+      <w:start w:val="1"/>
+      <w:numFmt w:val="bullet"/>
+      <w:lvlText w:val=""/>
+      <w:lvlJc w:val="left"/>
+      <w:pPr>
+        <w:ind w:left="3600" w:hanging="360"/>
+      </w:pPr>
+      <w:rPr>
+        <w:rFonts w:ascii="Symbol" w:hAnsi="Symbol" w:hint="default"/>
+      </w:rPr>
+    </w:lvl>
+    <w:lvl w:ilvl="4" w:tplc="04090003" w:tentative="1">
+      <w:start w:val="1"/>
+      <w:numFmt w:val="bullet"/>
+      <w:lvlText w:val="o"/>
+      <w:lvlJc w:val="left"/>
+      <w:pPr>
+        <w:ind w:left="4320" w:hanging="360"/>
+      </w:pPr>
+      <w:rPr>
+        <w:rFonts w:ascii="Courier New" w:hAnsi="Courier New" w:cs="Courier New" w:hint="default"/>
+      </w:rPr>
+    </w:lvl>
+    <w:lvl w:ilvl="5" w:tplc="04090005" w:tentative="1">
+      <w:start w:val="1"/>
+      <w:numFmt w:val="bullet"/>
+      <w:lvlText w:val=""/>
+      <w:lvlJc w:val="left"/>
+      <w:pPr>
+        <w:ind w:left="5040" w:hanging="360"/>
+      </w:pPr>
+      <w:rPr>
+        <w:rFonts w:ascii="Wingdings" w:hAnsi="Wingdings" w:hint="default"/>
+      </w:rPr>
+    </w:lvl>
+    <w:lvl w:ilvl="6" w:tplc="04090001" w:tentative="1">
+      <w:start w:val="1"/>
+      <w:numFmt w:val="bullet"/>
+      <w:lvlText w:val=""/>
+      <w:lvlJc w:val="left"/>
+      <w:pPr>
+        <w:ind w:left="5760" w:hanging="360"/>
+      </w:pPr>
+      <w:rPr>
+        <w:rFonts w:ascii="Symbol" w:hAnsi="Symbol" w:hint="default"/>
+      </w:rPr>
+    </w:lvl>
+    <w:lvl w:ilvl="7" w:tplc="04090003" w:tentative="1">
+      <w:start w:val="1"/>
+      <w:numFmt w:val="bullet"/>
+      <w:lvlText w:val="o"/>
+      <w:lvlJc w:val="left"/>
+      <w:pPr>
+        <w:ind w:left="6480" w:hanging="360"/>
+      </w:pPr>
+      <w:rPr>
+        <w:rFonts w:ascii="Courier New" w:hAnsi="Courier New" w:cs="Courier New" w:hint="default"/>
+      </w:rPr>
+    </w:lvl>
+    <w:lvl w:ilvl="8" w:tplc="04090005" w:tentative="1">
+      <w:start w:val="1"/>
+      <w:numFmt w:val="bullet"/>
+      <w:lvlText w:val=""/>
+      <w:lvlJc w:val="left"/>
+      <w:pPr>
+        <w:ind w:left="7200" w:hanging="360"/>
+      </w:pPr>
+      <w:rPr>
+        <w:rFonts w:ascii="Wingdings" w:hAnsi="Wingdings" w:hint="default"/>
+      </w:rPr>
+    </w:lvl>
+  </w:abstractNum>
+  <w:abstractNum w:abstractNumId="1" w15:restartNumberingAfterBreak="0">
     <w:nsid w:val="1C2A2CBF"/>
     <w:multiLevelType w:val="hybridMultilevel"/>
     <w:tmpl w:val="CFA46E32"/>
@@ -1630,7 +1907,120 @@
       </w:rPr>
     </w:lvl>
   </w:abstractNum>
-  <w:abstractNum w:abstractNumId="1" w15:restartNumberingAfterBreak="0">
+  <w:abstractNum w:abstractNumId="2" w15:restartNumberingAfterBreak="0">
+    <w:nsid w:val="1EE87344"/>
+    <w:multiLevelType w:val="hybridMultilevel"/>
+    <w:tmpl w:val="233E8538"/>
+    <w:lvl w:ilvl="0" w:tplc="04090001">
+      <w:start w:val="1"/>
+      <w:numFmt w:val="bullet"/>
+      <w:lvlText w:val=""/>
+      <w:lvlJc w:val="left"/>
+      <w:pPr>
+        <w:ind w:left="1440" w:hanging="360"/>
+      </w:pPr>
+      <w:rPr>
+        <w:rFonts w:ascii="Symbol" w:hAnsi="Symbol" w:hint="default"/>
+      </w:rPr>
+    </w:lvl>
+    <w:lvl w:ilvl="1" w:tplc="04090003">
+      <w:start w:val="1"/>
+      <w:numFmt w:val="bullet"/>
+      <w:lvlText w:val="o"/>
+      <w:lvlJc w:val="left"/>
+      <w:pPr>
+        <w:ind w:left="2160" w:hanging="360"/>
+      </w:pPr>
+      <w:rPr>
+        <w:rFonts w:ascii="Courier New" w:hAnsi="Courier New" w:cs="Courier New" w:hint="default"/>
+      </w:rPr>
+    </w:lvl>
+    <w:lvl w:ilvl="2" w:tplc="04090005" w:tentative="1">
+      <w:start w:val="1"/>
+      <w:numFmt w:val="bullet"/>
+      <w:lvlText w:val=""/>
+      <w:lvlJc w:val="left"/>
+      <w:pPr>
+        <w:ind w:left="2880" w:hanging="360"/>
+      </w:pPr>
+      <w:rPr>
+        <w:rFonts w:ascii="Wingdings" w:hAnsi="Wingdings" w:hint="default"/>
+      </w:rPr>
+    </w:lvl>
+    <w:lvl w:ilvl="3" w:tplc="04090001" w:tentative="1">
+      <w:start w:val="1"/>
+      <w:numFmt w:val="bullet"/>
+      <w:lvlText w:val=""/>
+      <w:lvlJc w:val="left"/>
+      <w:pPr>
+        <w:ind w:left="3600" w:hanging="360"/>
+      </w:pPr>
+      <w:rPr>
+        <w:rFonts w:ascii="Symbol" w:hAnsi="Symbol" w:hint="default"/>
+      </w:rPr>
+    </w:lvl>
+    <w:lvl w:ilvl="4" w:tplc="04090003" w:tentative="1">
+      <w:start w:val="1"/>
+      <w:numFmt w:val="bullet"/>
+      <w:lvlText w:val="o"/>
+      <w:lvlJc w:val="left"/>
+      <w:pPr>
+        <w:ind w:left="4320" w:hanging="360"/>
+      </w:pPr>
+      <w:rPr>
+        <w:rFonts w:ascii="Courier New" w:hAnsi="Courier New" w:cs="Courier New" w:hint="default"/>
+      </w:rPr>
+    </w:lvl>
+    <w:lvl w:ilvl="5" w:tplc="04090005" w:tentative="1">
+      <w:start w:val="1"/>
+      <w:numFmt w:val="bullet"/>
+      <w:lvlText w:val=""/>
+      <w:lvlJc w:val="left"/>
+      <w:pPr>
+        <w:ind w:left="5040" w:hanging="360"/>
+      </w:pPr>
+      <w:rPr>
+        <w:rFonts w:ascii="Wingdings" w:hAnsi="Wingdings" w:hint="default"/>
+      </w:rPr>
+    </w:lvl>
+    <w:lvl w:ilvl="6" w:tplc="04090001" w:tentative="1">
+      <w:start w:val="1"/>
+      <w:numFmt w:val="bullet"/>
+      <w:lvlText w:val=""/>
+      <w:lvlJc w:val="left"/>
+      <w:pPr>
+        <w:ind w:left="5760" w:hanging="360"/>
+      </w:pPr>
+      <w:rPr>
+        <w:rFonts w:ascii="Symbol" w:hAnsi="Symbol" w:hint="default"/>
+      </w:rPr>
+    </w:lvl>
+    <w:lvl w:ilvl="7" w:tplc="04090003" w:tentative="1">
+      <w:start w:val="1"/>
+      <w:numFmt w:val="bullet"/>
+      <w:lvlText w:val="o"/>
+      <w:lvlJc w:val="left"/>
+      <w:pPr>
+        <w:ind w:left="6480" w:hanging="360"/>
+      </w:pPr>
+      <w:rPr>
+        <w:rFonts w:ascii="Courier New" w:hAnsi="Courier New" w:cs="Courier New" w:hint="default"/>
+      </w:rPr>
+    </w:lvl>
+    <w:lvl w:ilvl="8" w:tplc="04090005" w:tentative="1">
+      <w:start w:val="1"/>
+      <w:numFmt w:val="bullet"/>
+      <w:lvlText w:val=""/>
+      <w:lvlJc w:val="left"/>
+      <w:pPr>
+        <w:ind w:left="7200" w:hanging="360"/>
+      </w:pPr>
+      <w:rPr>
+        <w:rFonts w:ascii="Wingdings" w:hAnsi="Wingdings" w:hint="default"/>
+      </w:rPr>
+    </w:lvl>
+  </w:abstractNum>
+  <w:abstractNum w:abstractNumId="3" w15:restartNumberingAfterBreak="0">
     <w:nsid w:val="32CB58CD"/>
     <w:multiLevelType w:val="hybridMultilevel"/>
     <w:tmpl w:val="054C84C4"/>
@@ -1743,7 +2133,7 @@
       </w:rPr>
     </w:lvl>
   </w:abstractNum>
-  <w:abstractNum w:abstractNumId="2" w15:restartNumberingAfterBreak="0">
+  <w:abstractNum w:abstractNumId="4" w15:restartNumberingAfterBreak="0">
     <w:nsid w:val="36760821"/>
     <w:multiLevelType w:val="hybridMultilevel"/>
     <w:tmpl w:val="0DC45818"/>
@@ -1856,7 +2246,7 @@
       </w:rPr>
     </w:lvl>
   </w:abstractNum>
-  <w:abstractNum w:abstractNumId="3" w15:restartNumberingAfterBreak="0">
+  <w:abstractNum w:abstractNumId="5" w15:restartNumberingAfterBreak="0">
     <w:nsid w:val="3E753C9A"/>
     <w:multiLevelType w:val="hybridMultilevel"/>
     <w:tmpl w:val="47E0BB54"/>
@@ -1969,7 +2359,7 @@
       </w:rPr>
     </w:lvl>
   </w:abstractNum>
-  <w:abstractNum w:abstractNumId="4" w15:restartNumberingAfterBreak="0">
+  <w:abstractNum w:abstractNumId="6" w15:restartNumberingAfterBreak="0">
     <w:nsid w:val="4B1403B3"/>
     <w:multiLevelType w:val="hybridMultilevel"/>
     <w:tmpl w:val="1D2C74B0"/>
@@ -2082,7 +2472,7 @@
       </w:rPr>
     </w:lvl>
   </w:abstractNum>
-  <w:abstractNum w:abstractNumId="5" w15:restartNumberingAfterBreak="0">
+  <w:abstractNum w:abstractNumId="7" w15:restartNumberingAfterBreak="0">
     <w:nsid w:val="518358E0"/>
     <w:multiLevelType w:val="hybridMultilevel"/>
     <w:tmpl w:val="A5E48E1C"/>
@@ -2195,7 +2585,7 @@
       </w:rPr>
     </w:lvl>
   </w:abstractNum>
-  <w:abstractNum w:abstractNumId="6" w15:restartNumberingAfterBreak="0">
+  <w:abstractNum w:abstractNumId="8" w15:restartNumberingAfterBreak="0">
     <w:nsid w:val="778E4FB1"/>
     <w:multiLevelType w:val="hybridMultilevel"/>
     <w:tmpl w:val="F0FA4CC6"/>
@@ -2309,25 +2699,31 @@
     </w:lvl>
   </w:abstractNum>
   <w:num w:numId="1">
+    <w:abstractNumId w:val="3"/>
+  </w:num>
+  <w:num w:numId="2">
+    <w:abstractNumId w:val="4"/>
+  </w:num>
+  <w:num w:numId="3">
     <w:abstractNumId w:val="1"/>
   </w:num>
-  <w:num w:numId="2">
+  <w:num w:numId="4">
+    <w:abstractNumId w:val="5"/>
+  </w:num>
+  <w:num w:numId="5">
+    <w:abstractNumId w:val="8"/>
+  </w:num>
+  <w:num w:numId="6">
+    <w:abstractNumId w:val="7"/>
+  </w:num>
+  <w:num w:numId="7">
+    <w:abstractNumId w:val="6"/>
+  </w:num>
+  <w:num w:numId="8">
     <w:abstractNumId w:val="2"/>
   </w:num>
-  <w:num w:numId="3">
+  <w:num w:numId="9">
     <w:abstractNumId w:val="0"/>
-  </w:num>
-  <w:num w:numId="4">
-    <w:abstractNumId w:val="3"/>
-  </w:num>
-  <w:num w:numId="5">
-    <w:abstractNumId w:val="6"/>
-  </w:num>
-  <w:num w:numId="6">
-    <w:abstractNumId w:val="5"/>
-  </w:num>
-  <w:num w:numId="7">
-    <w:abstractNumId w:val="4"/>
   </w:num>
 </w:numbering>
 </file>

</xml_diff>

<commit_message>
Added chest spawn and chest component.
</commit_message>
<xml_diff>
--- a/Design Docs/Project Backlog.docx
+++ b/Design Docs/Project Backlog.docx
@@ -1666,8 +1666,497 @@
       <w:r>
         <w:t>Build basic melee enemies to test combat in</w:t>
       </w:r>
+    </w:p>
+    <w:p>
+      <w:r>
+        <w:br w:type="page"/>
+      </w:r>
+    </w:p>
+    <w:p>
+      <w:r>
+        <w:lastRenderedPageBreak/>
+        <w:t>5/14/2019</w:t>
+      </w:r>
+    </w:p>
+    <w:p>
+      <w:r>
+        <w:t>I really need to get better at this</w:t>
+      </w:r>
+      <w:r>
+        <w:t>. Maybe I’ll make it weekly?</w:t>
+      </w:r>
+    </w:p>
+    <w:p>
+      <w:pPr>
+        <w:pStyle w:val="ListParagraph"/>
+        <w:numPr>
+          <w:ilvl w:val="0"/>
+          <w:numId w:val="10"/>
+        </w:numPr>
+      </w:pPr>
+      <w:r>
+        <w:t>Progress</w:t>
+      </w:r>
+    </w:p>
+    <w:p>
+      <w:pPr>
+        <w:pStyle w:val="ListParagraph"/>
+        <w:numPr>
+          <w:ilvl w:val="1"/>
+          <w:numId w:val="10"/>
+        </w:numPr>
+      </w:pPr>
+      <w:r>
+        <w:t>Object pooling</w:t>
+      </w:r>
+    </w:p>
+    <w:p>
+      <w:pPr>
+        <w:pStyle w:val="ListParagraph"/>
+        <w:numPr>
+          <w:ilvl w:val="1"/>
+          <w:numId w:val="10"/>
+        </w:numPr>
+      </w:pPr>
+      <w:r>
+        <w:t>Melee and ranged enemies</w:t>
+      </w:r>
+    </w:p>
+    <w:p>
+      <w:pPr>
+        <w:pStyle w:val="ListParagraph"/>
+        <w:numPr>
+          <w:ilvl w:val="1"/>
+          <w:numId w:val="10"/>
+        </w:numPr>
+      </w:pPr>
+      <w:r>
+        <w:t>Started save game data</w:t>
+      </w:r>
+    </w:p>
+    <w:p>
+      <w:pPr>
+        <w:pStyle w:val="ListParagraph"/>
+        <w:numPr>
+          <w:ilvl w:val="1"/>
+          <w:numId w:val="10"/>
+        </w:numPr>
+      </w:pPr>
+      <w:proofErr w:type="spellStart"/>
+      <w:r>
+        <w:t>Raycast</w:t>
+      </w:r>
+      <w:proofErr w:type="spellEnd"/>
+      <w:r>
+        <w:t xml:space="preserve"> casting method</w:t>
+      </w:r>
+    </w:p>
+    <w:p>
+      <w:pPr>
+        <w:pStyle w:val="ListParagraph"/>
+        <w:numPr>
+          <w:ilvl w:val="1"/>
+          <w:numId w:val="10"/>
+        </w:numPr>
+      </w:pPr>
+      <w:r>
+        <w:t>Hold person spell</w:t>
+      </w:r>
+    </w:p>
+    <w:p>
+      <w:pPr>
+        <w:pStyle w:val="ListParagraph"/>
+        <w:numPr>
+          <w:ilvl w:val="0"/>
+          <w:numId w:val="10"/>
+        </w:numPr>
+      </w:pPr>
+      <w:r>
+        <w:t>Current State of Project</w:t>
+      </w:r>
+    </w:p>
+    <w:p>
+      <w:pPr>
+        <w:pStyle w:val="ListParagraph"/>
+        <w:numPr>
+          <w:ilvl w:val="1"/>
+          <w:numId w:val="10"/>
+        </w:numPr>
+      </w:pPr>
+      <w:r>
+        <w:t>Game is playable</w:t>
+      </w:r>
+    </w:p>
+    <w:p>
+      <w:pPr>
+        <w:pStyle w:val="ListParagraph"/>
+        <w:numPr>
+          <w:ilvl w:val="1"/>
+          <w:numId w:val="10"/>
+        </w:numPr>
+      </w:pPr>
+      <w:r>
+        <w:t>No outstanding bugs</w:t>
+      </w:r>
+    </w:p>
+    <w:p>
+      <w:pPr>
+        <w:pStyle w:val="ListParagraph"/>
+        <w:numPr>
+          <w:ilvl w:val="0"/>
+          <w:numId w:val="10"/>
+        </w:numPr>
+      </w:pPr>
+      <w:r>
+        <w:t>Questions</w:t>
+      </w:r>
+      <w:r>
+        <w:t xml:space="preserve"> and Concerns</w:t>
+      </w:r>
+    </w:p>
+    <w:p>
+      <w:pPr>
+        <w:pStyle w:val="ListParagraph"/>
+        <w:numPr>
+          <w:ilvl w:val="1"/>
+          <w:numId w:val="10"/>
+        </w:numPr>
+      </w:pPr>
+      <w:r>
+        <w:t>Hold person</w:t>
+      </w:r>
+      <w:r>
+        <w:t xml:space="preserve"> spell needs tuning and considerations</w:t>
+      </w:r>
+    </w:p>
+    <w:p>
+      <w:pPr>
+        <w:pStyle w:val="ListParagraph"/>
+        <w:numPr>
+          <w:ilvl w:val="2"/>
+          <w:numId w:val="10"/>
+        </w:numPr>
+      </w:pPr>
+      <w:r>
+        <w:t xml:space="preserve">Moving around while holding the person should move the person </w:t>
+      </w:r>
+      <w:r>
+        <w:t xml:space="preserve">relative to </w:t>
+      </w:r>
+      <w:proofErr w:type="gramStart"/>
+      <w:r>
+        <w:t>caster</w:t>
+      </w:r>
+      <w:r>
+        <w:t>(</w:t>
+      </w:r>
+      <w:proofErr w:type="gramEnd"/>
+      <w:r>
+        <w:t>like a transform parent child relationship)</w:t>
+      </w:r>
+    </w:p>
+    <w:p>
+      <w:pPr>
+        <w:pStyle w:val="ListParagraph"/>
+        <w:numPr>
+          <w:ilvl w:val="2"/>
+          <w:numId w:val="10"/>
+        </w:numPr>
+      </w:pPr>
+      <w:r>
+        <w:t>What should occur when a simple single shot hold person hits a target?</w:t>
+      </w:r>
+    </w:p>
+    <w:p>
+      <w:pPr>
+        <w:pStyle w:val="ListParagraph"/>
+        <w:numPr>
+          <w:ilvl w:val="1"/>
+          <w:numId w:val="10"/>
+        </w:numPr>
+      </w:pPr>
+      <w:r>
+        <w:t>Loot system should start implementation</w:t>
+      </w:r>
+    </w:p>
+    <w:p>
+      <w:pPr>
+        <w:pStyle w:val="ListParagraph"/>
+        <w:numPr>
+          <w:ilvl w:val="2"/>
+          <w:numId w:val="10"/>
+        </w:numPr>
+      </w:pPr>
+      <w:r>
+        <w:t>Tiered loot</w:t>
+      </w:r>
+    </w:p>
+    <w:p>
+      <w:pPr>
+        <w:pStyle w:val="ListParagraph"/>
+        <w:numPr>
+          <w:ilvl w:val="2"/>
+          <w:numId w:val="10"/>
+        </w:numPr>
+      </w:pPr>
+      <w:r>
+        <w:t>Tiered chests</w:t>
+      </w:r>
+    </w:p>
+    <w:p>
+      <w:pPr>
+        <w:pStyle w:val="ListParagraph"/>
+        <w:numPr>
+          <w:ilvl w:val="2"/>
+          <w:numId w:val="10"/>
+        </w:numPr>
+      </w:pPr>
+      <w:r>
+        <w:t>Tiered enemy drops</w:t>
+      </w:r>
+    </w:p>
+    <w:p>
+      <w:pPr>
+        <w:pStyle w:val="ListParagraph"/>
+        <w:numPr>
+          <w:ilvl w:val="2"/>
+          <w:numId w:val="10"/>
+        </w:numPr>
+      </w:pPr>
+      <w:r>
+        <w:t>Should be design tailorable</w:t>
+      </w:r>
+    </w:p>
+    <w:p>
+      <w:pPr>
+        <w:pStyle w:val="ListParagraph"/>
+        <w:numPr>
+          <w:ilvl w:val="0"/>
+          <w:numId w:val="10"/>
+        </w:numPr>
+      </w:pPr>
+      <w:r>
+        <w:t>Tasks</w:t>
+      </w:r>
+    </w:p>
+    <w:p>
+      <w:pPr>
+        <w:pStyle w:val="ListParagraph"/>
+        <w:numPr>
+          <w:ilvl w:val="1"/>
+          <w:numId w:val="10"/>
+        </w:numPr>
+      </w:pPr>
+      <w:r>
+        <w:t>Design loot system</w:t>
+      </w:r>
+    </w:p>
+    <w:p>
+      <w:pPr>
+        <w:pStyle w:val="ListParagraph"/>
+        <w:numPr>
+          <w:ilvl w:val="2"/>
+          <w:numId w:val="10"/>
+        </w:numPr>
+      </w:pPr>
+      <w:r>
+        <w:t>What can be considered loot?</w:t>
+      </w:r>
+    </w:p>
+    <w:p>
+      <w:pPr>
+        <w:pStyle w:val="ListParagraph"/>
+        <w:numPr>
+          <w:ilvl w:val="3"/>
+          <w:numId w:val="10"/>
+        </w:numPr>
+      </w:pPr>
+      <w:r>
+        <w:t>Health bubbles</w:t>
+      </w:r>
+    </w:p>
+    <w:p>
+      <w:pPr>
+        <w:pStyle w:val="ListParagraph"/>
+        <w:numPr>
+          <w:ilvl w:val="3"/>
+          <w:numId w:val="10"/>
+        </w:numPr>
+      </w:pPr>
+      <w:r>
+        <w:t>Mana bubbles</w:t>
+      </w:r>
+    </w:p>
+    <w:p>
+      <w:pPr>
+        <w:pStyle w:val="ListParagraph"/>
+        <w:numPr>
+          <w:ilvl w:val="3"/>
+          <w:numId w:val="10"/>
+        </w:numPr>
+      </w:pPr>
+      <w:r>
+        <w:t>Spell components</w:t>
+      </w:r>
+    </w:p>
+    <w:p>
+      <w:pPr>
+        <w:pStyle w:val="ListParagraph"/>
+        <w:numPr>
+          <w:ilvl w:val="3"/>
+          <w:numId w:val="10"/>
+        </w:numPr>
+      </w:pPr>
+      <w:r>
+        <w:t>Cloaks/outfits?</w:t>
+      </w:r>
       <w:bookmarkStart w:id="0" w:name="_GoBack"/>
       <w:bookmarkEnd w:id="0"/>
+    </w:p>
+    <w:p>
+      <w:pPr>
+        <w:pStyle w:val="ListParagraph"/>
+        <w:numPr>
+          <w:ilvl w:val="2"/>
+          <w:numId w:val="10"/>
+        </w:numPr>
+      </w:pPr>
+      <w:r>
+        <w:t>Tiered Chests</w:t>
+      </w:r>
+    </w:p>
+    <w:p>
+      <w:pPr>
+        <w:pStyle w:val="ListParagraph"/>
+        <w:numPr>
+          <w:ilvl w:val="2"/>
+          <w:numId w:val="10"/>
+        </w:numPr>
+      </w:pPr>
+      <w:r>
+        <w:t>Tiered Loot(?)</w:t>
+      </w:r>
+    </w:p>
+    <w:p>
+      <w:pPr>
+        <w:pStyle w:val="ListParagraph"/>
+        <w:numPr>
+          <w:ilvl w:val="2"/>
+          <w:numId w:val="10"/>
+        </w:numPr>
+      </w:pPr>
+      <w:r>
+        <w:t>Will this require a redesign of spell component systems?</w:t>
+      </w:r>
+    </w:p>
+    <w:p>
+      <w:pPr>
+        <w:pStyle w:val="ListParagraph"/>
+        <w:numPr>
+          <w:ilvl w:val="3"/>
+          <w:numId w:val="10"/>
+        </w:numPr>
+      </w:pPr>
+      <w:r>
+        <w:t xml:space="preserve">Rather than making serialized spell components with configurable data, spell components should have blueprint </w:t>
+      </w:r>
+      <w:proofErr w:type="spellStart"/>
+      <w:r>
+        <w:t>ScriptableObjects</w:t>
+      </w:r>
+      <w:proofErr w:type="spellEnd"/>
+      <w:r>
+        <w:t xml:space="preserve"> that are used to generate runtime spell components with configurable stats?</w:t>
+      </w:r>
+    </w:p>
+    <w:p>
+      <w:pPr>
+        <w:pStyle w:val="ListParagraph"/>
+        <w:numPr>
+          <w:ilvl w:val="3"/>
+          <w:numId w:val="10"/>
+        </w:numPr>
+      </w:pPr>
+      <w:r>
+        <w:t xml:space="preserve">Would require a few </w:t>
+      </w:r>
+      <w:proofErr w:type="spellStart"/>
+      <w:r>
+        <w:t>days worth</w:t>
+      </w:r>
+      <w:proofErr w:type="spellEnd"/>
+      <w:r>
+        <w:t xml:space="preserve"> of refactoring?</w:t>
+      </w:r>
+    </w:p>
+    <w:p>
+      <w:pPr>
+        <w:pStyle w:val="ListParagraph"/>
+        <w:numPr>
+          <w:ilvl w:val="3"/>
+          <w:numId w:val="10"/>
+        </w:numPr>
+      </w:pPr>
+      <w:r>
+        <w:t>Advantages:</w:t>
+      </w:r>
+    </w:p>
+    <w:p>
+      <w:pPr>
+        <w:pStyle w:val="ListParagraph"/>
+        <w:numPr>
+          <w:ilvl w:val="4"/>
+          <w:numId w:val="10"/>
+        </w:numPr>
+      </w:pPr>
+      <w:r>
+        <w:t>Allows for more sensible loot tier system</w:t>
+      </w:r>
+      <w:r>
+        <w:t xml:space="preserve"> where tiers are assigned based on runtime stats of object</w:t>
+      </w:r>
+    </w:p>
+    <w:p>
+      <w:pPr>
+        <w:pStyle w:val="ListParagraph"/>
+        <w:numPr>
+          <w:ilvl w:val="3"/>
+          <w:numId w:val="10"/>
+        </w:numPr>
+      </w:pPr>
+      <w:r>
+        <w:t>Disadvantages</w:t>
+      </w:r>
+      <w:r>
+        <w:t>:</w:t>
+      </w:r>
+    </w:p>
+    <w:p>
+      <w:pPr>
+        <w:pStyle w:val="ListParagraph"/>
+        <w:numPr>
+          <w:ilvl w:val="4"/>
+          <w:numId w:val="10"/>
+        </w:numPr>
+      </w:pPr>
+      <w:r>
+        <w:t>Large refactor</w:t>
+      </w:r>
+    </w:p>
+    <w:p>
+      <w:pPr>
+        <w:pStyle w:val="ListParagraph"/>
+        <w:numPr>
+          <w:ilvl w:val="4"/>
+          <w:numId w:val="10"/>
+        </w:numPr>
+      </w:pPr>
+      <w:r>
+        <w:t xml:space="preserve">Will require save data to store even more </w:t>
+      </w:r>
+      <w:r>
+        <w:t>information about object</w:t>
+      </w:r>
     </w:p>
     <w:sectPr>
       <w:pgSz w:w="12240" w:h="15840"/>
@@ -2021,6 +2510,119 @@
     </w:lvl>
   </w:abstractNum>
   <w:abstractNum w:abstractNumId="3" w15:restartNumberingAfterBreak="0">
+    <w:nsid w:val="320102B0"/>
+    <w:multiLevelType w:val="hybridMultilevel"/>
+    <w:tmpl w:val="ADBCB6CA"/>
+    <w:lvl w:ilvl="0" w:tplc="04090001">
+      <w:start w:val="1"/>
+      <w:numFmt w:val="bullet"/>
+      <w:lvlText w:val=""/>
+      <w:lvlJc w:val="left"/>
+      <w:pPr>
+        <w:ind w:left="720" w:hanging="360"/>
+      </w:pPr>
+      <w:rPr>
+        <w:rFonts w:ascii="Symbol" w:hAnsi="Symbol" w:hint="default"/>
+      </w:rPr>
+    </w:lvl>
+    <w:lvl w:ilvl="1" w:tplc="04090003">
+      <w:start w:val="1"/>
+      <w:numFmt w:val="bullet"/>
+      <w:lvlText w:val="o"/>
+      <w:lvlJc w:val="left"/>
+      <w:pPr>
+        <w:ind w:left="1440" w:hanging="360"/>
+      </w:pPr>
+      <w:rPr>
+        <w:rFonts w:ascii="Courier New" w:hAnsi="Courier New" w:cs="Courier New" w:hint="default"/>
+      </w:rPr>
+    </w:lvl>
+    <w:lvl w:ilvl="2" w:tplc="04090005">
+      <w:start w:val="1"/>
+      <w:numFmt w:val="bullet"/>
+      <w:lvlText w:val=""/>
+      <w:lvlJc w:val="left"/>
+      <w:pPr>
+        <w:ind w:left="2160" w:hanging="360"/>
+      </w:pPr>
+      <w:rPr>
+        <w:rFonts w:ascii="Wingdings" w:hAnsi="Wingdings" w:hint="default"/>
+      </w:rPr>
+    </w:lvl>
+    <w:lvl w:ilvl="3" w:tplc="04090001">
+      <w:start w:val="1"/>
+      <w:numFmt w:val="bullet"/>
+      <w:lvlText w:val=""/>
+      <w:lvlJc w:val="left"/>
+      <w:pPr>
+        <w:ind w:left="2880" w:hanging="360"/>
+      </w:pPr>
+      <w:rPr>
+        <w:rFonts w:ascii="Symbol" w:hAnsi="Symbol" w:hint="default"/>
+      </w:rPr>
+    </w:lvl>
+    <w:lvl w:ilvl="4" w:tplc="04090003">
+      <w:start w:val="1"/>
+      <w:numFmt w:val="bullet"/>
+      <w:lvlText w:val="o"/>
+      <w:lvlJc w:val="left"/>
+      <w:pPr>
+        <w:ind w:left="3600" w:hanging="360"/>
+      </w:pPr>
+      <w:rPr>
+        <w:rFonts w:ascii="Courier New" w:hAnsi="Courier New" w:cs="Courier New" w:hint="default"/>
+      </w:rPr>
+    </w:lvl>
+    <w:lvl w:ilvl="5" w:tplc="04090005" w:tentative="1">
+      <w:start w:val="1"/>
+      <w:numFmt w:val="bullet"/>
+      <w:lvlText w:val=""/>
+      <w:lvlJc w:val="left"/>
+      <w:pPr>
+        <w:ind w:left="4320" w:hanging="360"/>
+      </w:pPr>
+      <w:rPr>
+        <w:rFonts w:ascii="Wingdings" w:hAnsi="Wingdings" w:hint="default"/>
+      </w:rPr>
+    </w:lvl>
+    <w:lvl w:ilvl="6" w:tplc="04090001" w:tentative="1">
+      <w:start w:val="1"/>
+      <w:numFmt w:val="bullet"/>
+      <w:lvlText w:val=""/>
+      <w:lvlJc w:val="left"/>
+      <w:pPr>
+        <w:ind w:left="5040" w:hanging="360"/>
+      </w:pPr>
+      <w:rPr>
+        <w:rFonts w:ascii="Symbol" w:hAnsi="Symbol" w:hint="default"/>
+      </w:rPr>
+    </w:lvl>
+    <w:lvl w:ilvl="7" w:tplc="04090003" w:tentative="1">
+      <w:start w:val="1"/>
+      <w:numFmt w:val="bullet"/>
+      <w:lvlText w:val="o"/>
+      <w:lvlJc w:val="left"/>
+      <w:pPr>
+        <w:ind w:left="5760" w:hanging="360"/>
+      </w:pPr>
+      <w:rPr>
+        <w:rFonts w:ascii="Courier New" w:hAnsi="Courier New" w:cs="Courier New" w:hint="default"/>
+      </w:rPr>
+    </w:lvl>
+    <w:lvl w:ilvl="8" w:tplc="04090005" w:tentative="1">
+      <w:start w:val="1"/>
+      <w:numFmt w:val="bullet"/>
+      <w:lvlText w:val=""/>
+      <w:lvlJc w:val="left"/>
+      <w:pPr>
+        <w:ind w:left="6480" w:hanging="360"/>
+      </w:pPr>
+      <w:rPr>
+        <w:rFonts w:ascii="Wingdings" w:hAnsi="Wingdings" w:hint="default"/>
+      </w:rPr>
+    </w:lvl>
+  </w:abstractNum>
+  <w:abstractNum w:abstractNumId="4" w15:restartNumberingAfterBreak="0">
     <w:nsid w:val="32CB58CD"/>
     <w:multiLevelType w:val="hybridMultilevel"/>
     <w:tmpl w:val="054C84C4"/>
@@ -2133,7 +2735,7 @@
       </w:rPr>
     </w:lvl>
   </w:abstractNum>
-  <w:abstractNum w:abstractNumId="4" w15:restartNumberingAfterBreak="0">
+  <w:abstractNum w:abstractNumId="5" w15:restartNumberingAfterBreak="0">
     <w:nsid w:val="36760821"/>
     <w:multiLevelType w:val="hybridMultilevel"/>
     <w:tmpl w:val="0DC45818"/>
@@ -2246,7 +2848,7 @@
       </w:rPr>
     </w:lvl>
   </w:abstractNum>
-  <w:abstractNum w:abstractNumId="5" w15:restartNumberingAfterBreak="0">
+  <w:abstractNum w:abstractNumId="6" w15:restartNumberingAfterBreak="0">
     <w:nsid w:val="3E753C9A"/>
     <w:multiLevelType w:val="hybridMultilevel"/>
     <w:tmpl w:val="47E0BB54"/>
@@ -2359,7 +2961,7 @@
       </w:rPr>
     </w:lvl>
   </w:abstractNum>
-  <w:abstractNum w:abstractNumId="6" w15:restartNumberingAfterBreak="0">
+  <w:abstractNum w:abstractNumId="7" w15:restartNumberingAfterBreak="0">
     <w:nsid w:val="4B1403B3"/>
     <w:multiLevelType w:val="hybridMultilevel"/>
     <w:tmpl w:val="1D2C74B0"/>
@@ -2472,7 +3074,7 @@
       </w:rPr>
     </w:lvl>
   </w:abstractNum>
-  <w:abstractNum w:abstractNumId="7" w15:restartNumberingAfterBreak="0">
+  <w:abstractNum w:abstractNumId="8" w15:restartNumberingAfterBreak="0">
     <w:nsid w:val="518358E0"/>
     <w:multiLevelType w:val="hybridMultilevel"/>
     <w:tmpl w:val="A5E48E1C"/>
@@ -2585,7 +3187,7 @@
       </w:rPr>
     </w:lvl>
   </w:abstractNum>
-  <w:abstractNum w:abstractNumId="8" w15:restartNumberingAfterBreak="0">
+  <w:abstractNum w:abstractNumId="9" w15:restartNumberingAfterBreak="0">
     <w:nsid w:val="778E4FB1"/>
     <w:multiLevelType w:val="hybridMultilevel"/>
     <w:tmpl w:val="F0FA4CC6"/>
@@ -2699,31 +3301,34 @@
     </w:lvl>
   </w:abstractNum>
   <w:num w:numId="1">
-    <w:abstractNumId w:val="3"/>
+    <w:abstractNumId w:val="4"/>
   </w:num>
   <w:num w:numId="2">
-    <w:abstractNumId w:val="4"/>
+    <w:abstractNumId w:val="5"/>
   </w:num>
   <w:num w:numId="3">
     <w:abstractNumId w:val="1"/>
   </w:num>
   <w:num w:numId="4">
-    <w:abstractNumId w:val="5"/>
+    <w:abstractNumId w:val="6"/>
   </w:num>
   <w:num w:numId="5">
+    <w:abstractNumId w:val="9"/>
+  </w:num>
+  <w:num w:numId="6">
     <w:abstractNumId w:val="8"/>
   </w:num>
-  <w:num w:numId="6">
+  <w:num w:numId="7">
     <w:abstractNumId w:val="7"/>
-  </w:num>
-  <w:num w:numId="7">
-    <w:abstractNumId w:val="6"/>
   </w:num>
   <w:num w:numId="8">
     <w:abstractNumId w:val="2"/>
   </w:num>
   <w:num w:numId="9">
     <w:abstractNumId w:val="0"/>
+  </w:num>
+  <w:num w:numId="10">
+    <w:abstractNumId w:val="3"/>
   </w:num>
 </w:numbering>
 </file>

</xml_diff>

<commit_message>
bullrush and bug fixes
</commit_message>
<xml_diff>
--- a/Design Docs/Project Backlog.docx
+++ b/Design Docs/Project Backlog.docx
@@ -343,13 +343,8 @@
           <w:numId w:val="2"/>
         </w:numPr>
       </w:pPr>
-      <w:proofErr w:type="gramStart"/>
-      <w:r>
-        <w:t>Current status</w:t>
-      </w:r>
-      <w:proofErr w:type="gramEnd"/>
-      <w:r>
-        <w:t xml:space="preserve"> effect implementations may be mild performance/security risk?</w:t>
+      <w:r>
+        <w:t>Current status effect implementations may be mild performance/security risk?</w:t>
       </w:r>
     </w:p>
     <w:p>
@@ -1480,15 +1475,7 @@
       </w:r>
       <w:proofErr w:type="spellEnd"/>
       <w:r>
-        <w:t xml:space="preserve"> algorithm needs to check for neighboring doors </w:t>
-      </w:r>
-      <w:proofErr w:type="gramStart"/>
-      <w:r>
-        <w:t>in order to</w:t>
-      </w:r>
-      <w:proofErr w:type="gramEnd"/>
-      <w:r>
-        <w:t xml:space="preserve"> build double doors</w:t>
+        <w:t xml:space="preserve"> algorithm needs to check for neighboring doors in order to build double doors</w:t>
       </w:r>
     </w:p>
     <w:p>
@@ -2527,20 +2514,323 @@
       </w:r>
     </w:p>
     <w:p>
-      <w:pPr>
-        <w:pStyle w:val="ListParagraph"/>
-        <w:numPr>
-          <w:ilvl w:val="2"/>
-          <w:numId w:val="11"/>
-        </w:numPr>
+      <w:r>
+        <w:br w:type="page"/>
+      </w:r>
+    </w:p>
+    <w:p>
+      <w:r>
+        <w:lastRenderedPageBreak/>
+        <w:t>7/27/2019</w:t>
+      </w:r>
+    </w:p>
+    <w:p>
+      <w:pPr>
+        <w:pStyle w:val="ListParagraph"/>
+        <w:numPr>
+          <w:ilvl w:val="0"/>
+          <w:numId w:val="12"/>
+        </w:numPr>
+      </w:pPr>
+      <w:r>
+        <w:t>Progress</w:t>
+      </w:r>
+    </w:p>
+    <w:p>
+      <w:pPr>
+        <w:pStyle w:val="ListParagraph"/>
+        <w:numPr>
+          <w:ilvl w:val="1"/>
+          <w:numId w:val="12"/>
+        </w:numPr>
+      </w:pPr>
+      <w:r>
+        <w:t>Spell and inventory prototype view</w:t>
+      </w:r>
+    </w:p>
+    <w:p>
+      <w:pPr>
+        <w:pStyle w:val="ListParagraph"/>
+        <w:numPr>
+          <w:ilvl w:val="1"/>
+          <w:numId w:val="12"/>
+        </w:numPr>
+      </w:pPr>
+      <w:r>
+        <w:t xml:space="preserve">Begun </w:t>
+      </w:r>
+      <w:proofErr w:type="spellStart"/>
+      <w:r>
+        <w:t>graybox</w:t>
+      </w:r>
+      <w:proofErr w:type="spellEnd"/>
+      <w:r>
+        <w:t xml:space="preserve"> level prototype</w:t>
+      </w:r>
+    </w:p>
+    <w:p>
+      <w:pPr>
+        <w:pStyle w:val="ListParagraph"/>
+        <w:numPr>
+          <w:ilvl w:val="0"/>
+          <w:numId w:val="12"/>
+        </w:numPr>
+      </w:pPr>
+      <w:r>
+        <w:t>Current State</w:t>
+      </w:r>
+    </w:p>
+    <w:p>
+      <w:pPr>
+        <w:pStyle w:val="ListParagraph"/>
+        <w:numPr>
+          <w:ilvl w:val="1"/>
+          <w:numId w:val="12"/>
+        </w:numPr>
+      </w:pPr>
+      <w:r>
+        <w:t xml:space="preserve">Basic game functionality </w:t>
+      </w:r>
+      <w:r>
+        <w:t>established</w:t>
+      </w:r>
+    </w:p>
+    <w:p>
+      <w:pPr>
+        <w:pStyle w:val="ListParagraph"/>
+        <w:numPr>
+          <w:ilvl w:val="1"/>
+          <w:numId w:val="12"/>
+        </w:numPr>
+      </w:pPr>
+      <w:r>
+        <w:t>Tutorial level has been started</w:t>
+      </w:r>
+    </w:p>
+    <w:p>
+      <w:pPr>
+        <w:pStyle w:val="ListParagraph"/>
+        <w:numPr>
+          <w:ilvl w:val="0"/>
+          <w:numId w:val="12"/>
+        </w:numPr>
+      </w:pPr>
+      <w:r>
+        <w:t>Questions</w:t>
+      </w:r>
+    </w:p>
+    <w:p>
+      <w:pPr>
+        <w:pStyle w:val="ListParagraph"/>
+        <w:numPr>
+          <w:ilvl w:val="1"/>
+          <w:numId w:val="12"/>
+        </w:numPr>
+      </w:pPr>
+      <w:r>
+        <w:t>Consider entire game loop for player</w:t>
+      </w:r>
+    </w:p>
+    <w:p>
+      <w:pPr>
+        <w:pStyle w:val="ListParagraph"/>
+        <w:numPr>
+          <w:ilvl w:val="2"/>
+          <w:numId w:val="12"/>
+        </w:numPr>
+      </w:pPr>
+      <w:r>
+        <w:t>How will levels be started?</w:t>
+      </w:r>
+    </w:p>
+    <w:p>
+      <w:pPr>
+        <w:pStyle w:val="ListParagraph"/>
+        <w:numPr>
+          <w:ilvl w:val="3"/>
+          <w:numId w:val="12"/>
+        </w:numPr>
+      </w:pPr>
+      <w:r>
+        <w:t>One of a few locations with some differences in each location</w:t>
+      </w:r>
+      <w:r>
+        <w:t>?</w:t>
+      </w:r>
+    </w:p>
+    <w:p>
+      <w:pPr>
+        <w:pStyle w:val="ListParagraph"/>
+        <w:numPr>
+          <w:ilvl w:val="2"/>
+          <w:numId w:val="12"/>
+        </w:numPr>
+      </w:pPr>
+      <w:r>
+        <w:t>How will levels end?</w:t>
+      </w:r>
+    </w:p>
+    <w:p>
+      <w:pPr>
+        <w:pStyle w:val="ListParagraph"/>
+        <w:numPr>
+          <w:ilvl w:val="1"/>
+          <w:numId w:val="12"/>
+        </w:numPr>
+      </w:pPr>
+      <w:r>
+        <w:t>Consider building custom nav mesh/ navigation system</w:t>
+      </w:r>
+    </w:p>
+    <w:p>
+      <w:pPr>
+        <w:pStyle w:val="ListParagraph"/>
+        <w:numPr>
+          <w:ilvl w:val="2"/>
+          <w:numId w:val="12"/>
+        </w:numPr>
+      </w:pPr>
+      <w:r>
+        <w:t>Unity’s navigation system is finnicky at best</w:t>
+      </w:r>
+    </w:p>
+    <w:p>
+      <w:pPr>
+        <w:pStyle w:val="ListParagraph"/>
+        <w:numPr>
+          <w:ilvl w:val="2"/>
+          <w:numId w:val="12"/>
+        </w:numPr>
+      </w:pPr>
+      <w:r>
+        <w:t>Or perhaps, reduce the complexity of unit intelligence?</w:t>
+      </w:r>
+    </w:p>
+    <w:p>
+      <w:pPr>
+        <w:pStyle w:val="ListParagraph"/>
+        <w:numPr>
+          <w:ilvl w:val="2"/>
+          <w:numId w:val="12"/>
+        </w:numPr>
+      </w:pPr>
+      <w:r>
+        <w:t xml:space="preserve">Note: </w:t>
+      </w:r>
+      <w:proofErr w:type="spellStart"/>
+      <w:r>
+        <w:t>raycasting</w:t>
+      </w:r>
+      <w:proofErr w:type="spellEnd"/>
+      <w:r>
+        <w:t xml:space="preserve"> algorithm</w:t>
+      </w:r>
+    </w:p>
+    <w:p>
+      <w:pPr>
+        <w:pStyle w:val="ListParagraph"/>
+        <w:numPr>
+          <w:ilvl w:val="3"/>
+          <w:numId w:val="12"/>
+        </w:numPr>
+      </w:pPr>
+      <w:r>
+        <w:t xml:space="preserve">A ray fired from a point </w:t>
+      </w:r>
+      <w:r>
         <w:rPr>
           <w:b/>
           <w:i/>
-          <w:u w:val="single"/>
         </w:rPr>
-      </w:pPr>
+        <w:t>within</w:t>
+      </w:r>
+      <w:r>
+        <w:t xml:space="preserve"> the polygon will </w:t>
+      </w:r>
+      <w:r>
+        <w:t>intersect the sides of the polygon an odd number of times</w:t>
+      </w:r>
+    </w:p>
+    <w:p>
+      <w:pPr>
+        <w:pStyle w:val="ListParagraph"/>
+        <w:numPr>
+          <w:ilvl w:val="3"/>
+          <w:numId w:val="12"/>
+        </w:numPr>
+      </w:pPr>
+      <w:r>
+        <w:t xml:space="preserve">A ray fired from a point outside the polygon will </w:t>
+      </w:r>
+      <w:r>
+        <w:t xml:space="preserve">intersect the sides of the polygon </w:t>
+      </w:r>
+    </w:p>
+    <w:p>
+      <w:pPr>
+        <w:pStyle w:val="ListParagraph"/>
+        <w:numPr>
+          <w:ilvl w:val="2"/>
+          <w:numId w:val="12"/>
+        </w:numPr>
+      </w:pPr>
+      <w:r>
+        <w:t>Colliders in unity have “</w:t>
+      </w:r>
+      <w:proofErr w:type="spellStart"/>
+      <w:proofErr w:type="gramStart"/>
+      <w:r>
+        <w:t>collider.bounds</w:t>
+      </w:r>
+      <w:proofErr w:type="gramEnd"/>
+      <w:r>
+        <w:t>.Intersects</w:t>
+      </w:r>
+      <w:proofErr w:type="spellEnd"/>
+      <w:r>
+        <w:t>(Bounds bounds)” which is useful</w:t>
+      </w:r>
+      <w:r>
+        <w:t xml:space="preserve"> for procedurally generated navigation</w:t>
+      </w:r>
+    </w:p>
+    <w:p>
+      <w:pPr>
+        <w:pStyle w:val="ListParagraph"/>
+        <w:numPr>
+          <w:ilvl w:val="3"/>
+          <w:numId w:val="12"/>
+        </w:numPr>
+      </w:pPr>
+      <w:r>
+        <w:t>Floor tiles can use this function against all walls in its tile</w:t>
+      </w:r>
+    </w:p>
+    <w:p>
+      <w:pPr>
+        <w:pStyle w:val="ListParagraph"/>
+        <w:numPr>
+          <w:ilvl w:val="3"/>
+          <w:numId w:val="12"/>
+        </w:numPr>
+      </w:pPr>
+      <w:r>
+        <w:t>Floor tiles can also use this function against all other obstacles within its room</w:t>
+      </w:r>
       <w:bookmarkStart w:id="0" w:name="_GoBack"/>
       <w:bookmarkEnd w:id="0"/>
+    </w:p>
+    <w:p>
+      <w:pPr>
+        <w:pStyle w:val="ListParagraph"/>
+        <w:numPr>
+          <w:ilvl w:val="0"/>
+          <w:numId w:val="12"/>
+        </w:numPr>
+      </w:pPr>
+      <w:r>
+        <w:t>Next Steps</w:t>
+      </w:r>
     </w:p>
     <w:sectPr>
       <w:pgSz w:w="12240" w:h="15840"/>
@@ -3685,6 +3975,119 @@
     </w:lvl>
   </w:abstractNum>
   <w:abstractNum w:abstractNumId="10" w15:restartNumberingAfterBreak="0">
+    <w:nsid w:val="5F87166C"/>
+    <w:multiLevelType w:val="hybridMultilevel"/>
+    <w:tmpl w:val="D09CA6F0"/>
+    <w:lvl w:ilvl="0" w:tplc="04090001">
+      <w:start w:val="1"/>
+      <w:numFmt w:val="bullet"/>
+      <w:lvlText w:val=""/>
+      <w:lvlJc w:val="left"/>
+      <w:pPr>
+        <w:ind w:left="720" w:hanging="360"/>
+      </w:pPr>
+      <w:rPr>
+        <w:rFonts w:ascii="Symbol" w:hAnsi="Symbol" w:hint="default"/>
+      </w:rPr>
+    </w:lvl>
+    <w:lvl w:ilvl="1" w:tplc="04090003">
+      <w:start w:val="1"/>
+      <w:numFmt w:val="bullet"/>
+      <w:lvlText w:val="o"/>
+      <w:lvlJc w:val="left"/>
+      <w:pPr>
+        <w:ind w:left="1440" w:hanging="360"/>
+      </w:pPr>
+      <w:rPr>
+        <w:rFonts w:ascii="Courier New" w:hAnsi="Courier New" w:cs="Courier New" w:hint="default"/>
+      </w:rPr>
+    </w:lvl>
+    <w:lvl w:ilvl="2" w:tplc="04090005">
+      <w:start w:val="1"/>
+      <w:numFmt w:val="bullet"/>
+      <w:lvlText w:val=""/>
+      <w:lvlJc w:val="left"/>
+      <w:pPr>
+        <w:ind w:left="2160" w:hanging="360"/>
+      </w:pPr>
+      <w:rPr>
+        <w:rFonts w:ascii="Wingdings" w:hAnsi="Wingdings" w:hint="default"/>
+      </w:rPr>
+    </w:lvl>
+    <w:lvl w:ilvl="3" w:tplc="04090001">
+      <w:start w:val="1"/>
+      <w:numFmt w:val="bullet"/>
+      <w:lvlText w:val=""/>
+      <w:lvlJc w:val="left"/>
+      <w:pPr>
+        <w:ind w:left="2880" w:hanging="360"/>
+      </w:pPr>
+      <w:rPr>
+        <w:rFonts w:ascii="Symbol" w:hAnsi="Symbol" w:hint="default"/>
+      </w:rPr>
+    </w:lvl>
+    <w:lvl w:ilvl="4" w:tplc="04090003" w:tentative="1">
+      <w:start w:val="1"/>
+      <w:numFmt w:val="bullet"/>
+      <w:lvlText w:val="o"/>
+      <w:lvlJc w:val="left"/>
+      <w:pPr>
+        <w:ind w:left="3600" w:hanging="360"/>
+      </w:pPr>
+      <w:rPr>
+        <w:rFonts w:ascii="Courier New" w:hAnsi="Courier New" w:cs="Courier New" w:hint="default"/>
+      </w:rPr>
+    </w:lvl>
+    <w:lvl w:ilvl="5" w:tplc="04090005" w:tentative="1">
+      <w:start w:val="1"/>
+      <w:numFmt w:val="bullet"/>
+      <w:lvlText w:val=""/>
+      <w:lvlJc w:val="left"/>
+      <w:pPr>
+        <w:ind w:left="4320" w:hanging="360"/>
+      </w:pPr>
+      <w:rPr>
+        <w:rFonts w:ascii="Wingdings" w:hAnsi="Wingdings" w:hint="default"/>
+      </w:rPr>
+    </w:lvl>
+    <w:lvl w:ilvl="6" w:tplc="04090001" w:tentative="1">
+      <w:start w:val="1"/>
+      <w:numFmt w:val="bullet"/>
+      <w:lvlText w:val=""/>
+      <w:lvlJc w:val="left"/>
+      <w:pPr>
+        <w:ind w:left="5040" w:hanging="360"/>
+      </w:pPr>
+      <w:rPr>
+        <w:rFonts w:ascii="Symbol" w:hAnsi="Symbol" w:hint="default"/>
+      </w:rPr>
+    </w:lvl>
+    <w:lvl w:ilvl="7" w:tplc="04090003" w:tentative="1">
+      <w:start w:val="1"/>
+      <w:numFmt w:val="bullet"/>
+      <w:lvlText w:val="o"/>
+      <w:lvlJc w:val="left"/>
+      <w:pPr>
+        <w:ind w:left="5760" w:hanging="360"/>
+      </w:pPr>
+      <w:rPr>
+        <w:rFonts w:ascii="Courier New" w:hAnsi="Courier New" w:cs="Courier New" w:hint="default"/>
+      </w:rPr>
+    </w:lvl>
+    <w:lvl w:ilvl="8" w:tplc="04090005" w:tentative="1">
+      <w:start w:val="1"/>
+      <w:numFmt w:val="bullet"/>
+      <w:lvlText w:val=""/>
+      <w:lvlJc w:val="left"/>
+      <w:pPr>
+        <w:ind w:left="6480" w:hanging="360"/>
+      </w:pPr>
+      <w:rPr>
+        <w:rFonts w:ascii="Wingdings" w:hAnsi="Wingdings" w:hint="default"/>
+      </w:rPr>
+    </w:lvl>
+  </w:abstractNum>
+  <w:abstractNum w:abstractNumId="11" w15:restartNumberingAfterBreak="0">
     <w:nsid w:val="778E4FB1"/>
     <w:multiLevelType w:val="hybridMultilevel"/>
     <w:tmpl w:val="F0FA4CC6"/>
@@ -3810,7 +4213,7 @@
     <w:abstractNumId w:val="7"/>
   </w:num>
   <w:num w:numId="5">
-    <w:abstractNumId w:val="10"/>
+    <w:abstractNumId w:val="11"/>
   </w:num>
   <w:num w:numId="6">
     <w:abstractNumId w:val="9"/>
@@ -3829,6 +4232,9 @@
   </w:num>
   <w:num w:numId="11">
     <w:abstractNumId w:val="1"/>
+  </w:num>
+  <w:num w:numId="12">
+    <w:abstractNumId w:val="10"/>
   </w:num>
 </w:numbering>
 </file>
@@ -4565,4 +4971,16 @@
     </a:ext>
   </a:extLst>
 </a:theme>
+</file>
+
+<file path=customXml/item1.xml><?xml version="1.0" encoding="utf-8"?>
+<b:Sources xmlns:b="http://schemas.openxmlformats.org/officeDocument/2006/bibliography" xmlns="http://schemas.openxmlformats.org/officeDocument/2006/bibliography" SelectedStyle="\APASixthEditionOfficeOnline.xsl" StyleName="APA" Version="6"/>
+</file>
+
+<file path=customXml/itemProps1.xml><?xml version="1.0" encoding="utf-8"?>
+<ds:datastoreItem xmlns:ds="http://schemas.openxmlformats.org/officeDocument/2006/customXml" ds:itemID="{3BB84F5A-06EE-4526-B51E-B3925F0AD1C8}">
+  <ds:schemaRefs>
+    <ds:schemaRef ds:uri="http://schemas.openxmlformats.org/officeDocument/2006/bibliography"/>
+  </ds:schemaRefs>
+</ds:datastoreItem>
 </file>
</xml_diff>

<commit_message>
Loadout Menu first pass
Hey it's actually not terrible
</commit_message>
<xml_diff>
--- a/Design Docs/Project Backlog.docx
+++ b/Design Docs/Project Backlog.docx
@@ -2817,20 +2817,223 @@
       <w:r>
         <w:t>Floor tiles can also use this function against all other obstacles within its room</w:t>
       </w:r>
+    </w:p>
+    <w:p>
+      <w:pPr>
+        <w:pStyle w:val="ListParagraph"/>
+        <w:numPr>
+          <w:ilvl w:val="0"/>
+          <w:numId w:val="12"/>
+        </w:numPr>
+      </w:pPr>
+      <w:r>
+        <w:t>Next Steps</w:t>
+      </w:r>
+    </w:p>
+    <w:p>
+      <w:r>
+        <w:br w:type="page"/>
+      </w:r>
+    </w:p>
+    <w:p>
+      <w:r>
+        <w:lastRenderedPageBreak/>
+        <w:t>8/30/19</w:t>
+      </w:r>
+    </w:p>
+    <w:p>
+      <w:pPr>
+        <w:pStyle w:val="ListParagraph"/>
+        <w:numPr>
+          <w:ilvl w:val="0"/>
+          <w:numId w:val="13"/>
+        </w:numPr>
+      </w:pPr>
+      <w:r>
+        <w:t>Progress</w:t>
+      </w:r>
+    </w:p>
+    <w:p>
+      <w:pPr>
+        <w:pStyle w:val="ListParagraph"/>
+        <w:numPr>
+          <w:ilvl w:val="1"/>
+          <w:numId w:val="13"/>
+        </w:numPr>
+      </w:pPr>
+      <w:r>
+        <w:t>Game State Machine first pass implemented</w:t>
+      </w:r>
+    </w:p>
+    <w:p>
+      <w:pPr>
+        <w:pStyle w:val="ListParagraph"/>
+        <w:numPr>
+          <w:ilvl w:val="1"/>
+          <w:numId w:val="13"/>
+        </w:numPr>
+      </w:pPr>
+      <w:r>
+        <w:t>Started work on loadout editing</w:t>
+      </w:r>
+    </w:p>
+    <w:p>
+      <w:pPr>
+        <w:pStyle w:val="ListParagraph"/>
+        <w:numPr>
+          <w:ilvl w:val="1"/>
+          <w:numId w:val="13"/>
+        </w:numPr>
+      </w:pPr>
+      <w:r>
+        <w:t xml:space="preserve">Arena </w:t>
+      </w:r>
+      <w:proofErr w:type="spellStart"/>
+      <w:r>
+        <w:t>ultra basic</w:t>
+      </w:r>
+      <w:proofErr w:type="spellEnd"/>
+      <w:r>
+        <w:t xml:space="preserve"> prototype implemented</w:t>
+      </w:r>
+    </w:p>
+    <w:p>
+      <w:pPr>
+        <w:pStyle w:val="ListParagraph"/>
+        <w:numPr>
+          <w:ilvl w:val="0"/>
+          <w:numId w:val="13"/>
+        </w:numPr>
+      </w:pPr>
+      <w:r>
+        <w:t>Current State</w:t>
+      </w:r>
+    </w:p>
+    <w:p>
+      <w:pPr>
+        <w:pStyle w:val="ListParagraph"/>
+        <w:numPr>
+          <w:ilvl w:val="1"/>
+          <w:numId w:val="13"/>
+        </w:numPr>
+      </w:pPr>
+      <w:r>
+        <w:t>First basic game loop much closer to completion</w:t>
+      </w:r>
+    </w:p>
+    <w:p>
+      <w:pPr>
+        <w:pStyle w:val="ListParagraph"/>
+        <w:numPr>
+          <w:ilvl w:val="1"/>
+          <w:numId w:val="13"/>
+        </w:numPr>
+      </w:pPr>
+      <w:r>
+        <w:t>Still only placeholder graphics</w:t>
+      </w:r>
+    </w:p>
+    <w:p>
+      <w:pPr>
+        <w:pStyle w:val="ListParagraph"/>
+        <w:numPr>
+          <w:ilvl w:val="0"/>
+          <w:numId w:val="13"/>
+        </w:numPr>
+      </w:pPr>
+      <w:r>
+        <w:t>Questions</w:t>
+      </w:r>
+    </w:p>
+    <w:p>
+      <w:pPr>
+        <w:pStyle w:val="ListParagraph"/>
+        <w:numPr>
+          <w:ilvl w:val="1"/>
+          <w:numId w:val="13"/>
+        </w:numPr>
+      </w:pPr>
+      <w:r>
+        <w:t>Need to perform various art passes on UI and models</w:t>
+      </w:r>
+      <w:r>
+        <w:t>/textures</w:t>
+      </w:r>
+    </w:p>
+    <w:p>
+      <w:pPr>
+        <w:pStyle w:val="ListParagraph"/>
+        <w:numPr>
+          <w:ilvl w:val="1"/>
+          <w:numId w:val="13"/>
+        </w:numPr>
+      </w:pPr>
+      <w:r>
+        <w:t>Should consider if certain UI elements can be abstracted for more generic implementations</w:t>
+      </w:r>
+    </w:p>
+    <w:p>
+      <w:pPr>
+        <w:pStyle w:val="ListParagraph"/>
+        <w:numPr>
+          <w:ilvl w:val="0"/>
+          <w:numId w:val="13"/>
+        </w:numPr>
+      </w:pPr>
+      <w:r>
+        <w:t>Next Steps</w:t>
+      </w:r>
+    </w:p>
+    <w:p>
+      <w:pPr>
+        <w:pStyle w:val="ListParagraph"/>
+        <w:numPr>
+          <w:ilvl w:val="1"/>
+          <w:numId w:val="13"/>
+        </w:numPr>
+      </w:pPr>
+      <w:r>
+        <w:t xml:space="preserve">Complete loadout </w:t>
+      </w:r>
+      <w:proofErr w:type="gramStart"/>
+      <w:r>
+        <w:t>edit</w:t>
+      </w:r>
+      <w:proofErr w:type="gramEnd"/>
+      <w:r>
+        <w:t xml:space="preserve"> art pass</w:t>
+      </w:r>
+    </w:p>
+    <w:p>
+      <w:pPr>
+        <w:pStyle w:val="ListParagraph"/>
+        <w:numPr>
+          <w:ilvl w:val="1"/>
+          <w:numId w:val="13"/>
+        </w:numPr>
+      </w:pPr>
+      <w:proofErr w:type="spellStart"/>
+      <w:r>
+        <w:t>Compelte</w:t>
+      </w:r>
+      <w:proofErr w:type="spellEnd"/>
+      <w:r>
+        <w:t xml:space="preserve"> loadout edit implementation</w:t>
+      </w:r>
+    </w:p>
+    <w:p>
+      <w:pPr>
+        <w:pStyle w:val="ListParagraph"/>
+        <w:numPr>
+          <w:ilvl w:val="1"/>
+          <w:numId w:val="13"/>
+        </w:numPr>
+      </w:pPr>
+      <w:r>
+        <w:t>Create win/lose conditions for arena mode</w:t>
+      </w:r>
       <w:bookmarkStart w:id="0" w:name="_GoBack"/>
       <w:bookmarkEnd w:id="0"/>
-    </w:p>
-    <w:p>
-      <w:pPr>
-        <w:pStyle w:val="ListParagraph"/>
-        <w:numPr>
-          <w:ilvl w:val="0"/>
-          <w:numId w:val="12"/>
-        </w:numPr>
-      </w:pPr>
-      <w:r>
-        <w:t>Next Steps</w:t>
-      </w:r>
     </w:p>
     <w:sectPr>
       <w:pgSz w:w="12240" w:h="15840"/>
@@ -3975,6 +4178,119 @@
     </w:lvl>
   </w:abstractNum>
   <w:abstractNum w:abstractNumId="10" w15:restartNumberingAfterBreak="0">
+    <w:nsid w:val="5CF15C2A"/>
+    <w:multiLevelType w:val="hybridMultilevel"/>
+    <w:tmpl w:val="1CBE0966"/>
+    <w:lvl w:ilvl="0" w:tplc="04090001">
+      <w:start w:val="1"/>
+      <w:numFmt w:val="bullet"/>
+      <w:lvlText w:val=""/>
+      <w:lvlJc w:val="left"/>
+      <w:pPr>
+        <w:ind w:left="720" w:hanging="360"/>
+      </w:pPr>
+      <w:rPr>
+        <w:rFonts w:ascii="Symbol" w:hAnsi="Symbol" w:hint="default"/>
+      </w:rPr>
+    </w:lvl>
+    <w:lvl w:ilvl="1" w:tplc="04090003">
+      <w:start w:val="1"/>
+      <w:numFmt w:val="bullet"/>
+      <w:lvlText w:val="o"/>
+      <w:lvlJc w:val="left"/>
+      <w:pPr>
+        <w:ind w:left="1440" w:hanging="360"/>
+      </w:pPr>
+      <w:rPr>
+        <w:rFonts w:ascii="Courier New" w:hAnsi="Courier New" w:cs="Courier New" w:hint="default"/>
+      </w:rPr>
+    </w:lvl>
+    <w:lvl w:ilvl="2" w:tplc="04090005" w:tentative="1">
+      <w:start w:val="1"/>
+      <w:numFmt w:val="bullet"/>
+      <w:lvlText w:val=""/>
+      <w:lvlJc w:val="left"/>
+      <w:pPr>
+        <w:ind w:left="2160" w:hanging="360"/>
+      </w:pPr>
+      <w:rPr>
+        <w:rFonts w:ascii="Wingdings" w:hAnsi="Wingdings" w:hint="default"/>
+      </w:rPr>
+    </w:lvl>
+    <w:lvl w:ilvl="3" w:tplc="04090001" w:tentative="1">
+      <w:start w:val="1"/>
+      <w:numFmt w:val="bullet"/>
+      <w:lvlText w:val=""/>
+      <w:lvlJc w:val="left"/>
+      <w:pPr>
+        <w:ind w:left="2880" w:hanging="360"/>
+      </w:pPr>
+      <w:rPr>
+        <w:rFonts w:ascii="Symbol" w:hAnsi="Symbol" w:hint="default"/>
+      </w:rPr>
+    </w:lvl>
+    <w:lvl w:ilvl="4" w:tplc="04090003" w:tentative="1">
+      <w:start w:val="1"/>
+      <w:numFmt w:val="bullet"/>
+      <w:lvlText w:val="o"/>
+      <w:lvlJc w:val="left"/>
+      <w:pPr>
+        <w:ind w:left="3600" w:hanging="360"/>
+      </w:pPr>
+      <w:rPr>
+        <w:rFonts w:ascii="Courier New" w:hAnsi="Courier New" w:cs="Courier New" w:hint="default"/>
+      </w:rPr>
+    </w:lvl>
+    <w:lvl w:ilvl="5" w:tplc="04090005" w:tentative="1">
+      <w:start w:val="1"/>
+      <w:numFmt w:val="bullet"/>
+      <w:lvlText w:val=""/>
+      <w:lvlJc w:val="left"/>
+      <w:pPr>
+        <w:ind w:left="4320" w:hanging="360"/>
+      </w:pPr>
+      <w:rPr>
+        <w:rFonts w:ascii="Wingdings" w:hAnsi="Wingdings" w:hint="default"/>
+      </w:rPr>
+    </w:lvl>
+    <w:lvl w:ilvl="6" w:tplc="04090001" w:tentative="1">
+      <w:start w:val="1"/>
+      <w:numFmt w:val="bullet"/>
+      <w:lvlText w:val=""/>
+      <w:lvlJc w:val="left"/>
+      <w:pPr>
+        <w:ind w:left="5040" w:hanging="360"/>
+      </w:pPr>
+      <w:rPr>
+        <w:rFonts w:ascii="Symbol" w:hAnsi="Symbol" w:hint="default"/>
+      </w:rPr>
+    </w:lvl>
+    <w:lvl w:ilvl="7" w:tplc="04090003" w:tentative="1">
+      <w:start w:val="1"/>
+      <w:numFmt w:val="bullet"/>
+      <w:lvlText w:val="o"/>
+      <w:lvlJc w:val="left"/>
+      <w:pPr>
+        <w:ind w:left="5760" w:hanging="360"/>
+      </w:pPr>
+      <w:rPr>
+        <w:rFonts w:ascii="Courier New" w:hAnsi="Courier New" w:cs="Courier New" w:hint="default"/>
+      </w:rPr>
+    </w:lvl>
+    <w:lvl w:ilvl="8" w:tplc="04090005" w:tentative="1">
+      <w:start w:val="1"/>
+      <w:numFmt w:val="bullet"/>
+      <w:lvlText w:val=""/>
+      <w:lvlJc w:val="left"/>
+      <w:pPr>
+        <w:ind w:left="6480" w:hanging="360"/>
+      </w:pPr>
+      <w:rPr>
+        <w:rFonts w:ascii="Wingdings" w:hAnsi="Wingdings" w:hint="default"/>
+      </w:rPr>
+    </w:lvl>
+  </w:abstractNum>
+  <w:abstractNum w:abstractNumId="11" w15:restartNumberingAfterBreak="0">
     <w:nsid w:val="5F87166C"/>
     <w:multiLevelType w:val="hybridMultilevel"/>
     <w:tmpl w:val="D09CA6F0"/>
@@ -4087,7 +4403,7 @@
       </w:rPr>
     </w:lvl>
   </w:abstractNum>
-  <w:abstractNum w:abstractNumId="11" w15:restartNumberingAfterBreak="0">
+  <w:abstractNum w:abstractNumId="12" w15:restartNumberingAfterBreak="0">
     <w:nsid w:val="778E4FB1"/>
     <w:multiLevelType w:val="hybridMultilevel"/>
     <w:tmpl w:val="F0FA4CC6"/>
@@ -4213,7 +4529,7 @@
     <w:abstractNumId w:val="7"/>
   </w:num>
   <w:num w:numId="5">
-    <w:abstractNumId w:val="11"/>
+    <w:abstractNumId w:val="12"/>
   </w:num>
   <w:num w:numId="6">
     <w:abstractNumId w:val="9"/>
@@ -4234,6 +4550,9 @@
     <w:abstractNumId w:val="1"/>
   </w:num>
   <w:num w:numId="12">
+    <w:abstractNumId w:val="11"/>
+  </w:num>
+  <w:num w:numId="13">
     <w:abstractNumId w:val="10"/>
   </w:num>
 </w:numbering>
@@ -4978,7 +5297,7 @@
 </file>
 
 <file path=customXml/itemProps1.xml><?xml version="1.0" encoding="utf-8"?>
-<ds:datastoreItem xmlns:ds="http://schemas.openxmlformats.org/officeDocument/2006/customXml" ds:itemID="{3BB84F5A-06EE-4526-B51E-B3925F0AD1C8}">
+<ds:datastoreItem xmlns:ds="http://schemas.openxmlformats.org/officeDocument/2006/customXml" ds:itemID="{8F580256-2170-4D86-B789-CFC4CC565BFB}">
   <ds:schemaRefs>
     <ds:schemaRef ds:uri="http://schemas.openxmlformats.org/officeDocument/2006/bibliography"/>
   </ds:schemaRefs>

</xml_diff>

<commit_message>
Cleaned up UI code
-More messaging during activation and deactivation
-Some bugfixing in UIManager and GameplayController
-Moving spell options menu to hover over related spell slot
</commit_message>
<xml_diff>
--- a/Design Docs/Project Backlog.docx
+++ b/Design Docs/Project Backlog.docx
@@ -3012,29 +3012,31 @@
           <w:numId w:val="13"/>
         </w:numPr>
       </w:pPr>
-      <w:proofErr w:type="spellStart"/>
-      <w:r>
-        <w:t>Compelte</w:t>
-      </w:r>
-      <w:proofErr w:type="spellEnd"/>
-      <w:r>
-        <w:t xml:space="preserve"> loadout edit implementation</w:t>
-      </w:r>
-    </w:p>
-    <w:p>
-      <w:pPr>
-        <w:pStyle w:val="ListParagraph"/>
-        <w:numPr>
-          <w:ilvl w:val="1"/>
-          <w:numId w:val="13"/>
-        </w:numPr>
-      </w:pPr>
-      <w:r>
-        <w:t>Create win/lose conditions for arena mode</w:t>
+      <w:r>
+        <w:t>Comp</w:t>
+      </w:r>
+      <w:r>
+        <w:t xml:space="preserve">lete </w:t>
       </w:r>
       <w:bookmarkStart w:id="0" w:name="_GoBack"/>
       <w:bookmarkEnd w:id="0"/>
-    </w:p>
+      <w:r>
+        <w:t>loadout edit implementation</w:t>
+      </w:r>
+    </w:p>
+    <w:p>
+      <w:pPr>
+        <w:pStyle w:val="ListParagraph"/>
+        <w:numPr>
+          <w:ilvl w:val="1"/>
+          <w:numId w:val="13"/>
+        </w:numPr>
+      </w:pPr>
+      <w:r>
+        <w:t>Create win/lose conditions for arena mode</w:t>
+      </w:r>
+    </w:p>
+    <w:p/>
     <w:sectPr>
       <w:pgSz w:w="12240" w:h="15840"/>
       <w:pgMar w:top="1440" w:right="1440" w:bottom="1440" w:left="1440" w:header="720" w:footer="720" w:gutter="0"/>
@@ -5297,7 +5299,7 @@
 </file>
 
 <file path=customXml/itemProps1.xml><?xml version="1.0" encoding="utf-8"?>
-<ds:datastoreItem xmlns:ds="http://schemas.openxmlformats.org/officeDocument/2006/customXml" ds:itemID="{8F580256-2170-4D86-B789-CFC4CC565BFB}">
+<ds:datastoreItem xmlns:ds="http://schemas.openxmlformats.org/officeDocument/2006/customXml" ds:itemID="{5ED8FDAF-3A16-4C63-BC71-033E8C63D7A0}">
   <ds:schemaRefs>
     <ds:schemaRef ds:uri="http://schemas.openxmlformats.org/officeDocument/2006/bibliography"/>
   </ds:schemaRefs>

</xml_diff>

<commit_message>
Arena mode has game loop
Need to add other stations and loop generation
</commit_message>
<xml_diff>
--- a/Design Docs/Project Backlog.docx
+++ b/Design Docs/Project Backlog.docx
@@ -3018,25 +3018,83 @@
       <w:r>
         <w:t xml:space="preserve">lete </w:t>
       </w:r>
+      <w:r>
+        <w:t>loadout edit implementation</w:t>
+      </w:r>
+    </w:p>
+    <w:p>
+      <w:pPr>
+        <w:pStyle w:val="ListParagraph"/>
+        <w:numPr>
+          <w:ilvl w:val="1"/>
+          <w:numId w:val="13"/>
+        </w:numPr>
+      </w:pPr>
+      <w:r>
+        <w:t>Create win/lose conditions for arena mode</w:t>
+      </w:r>
+    </w:p>
+    <w:p>
+      <w:pPr>
+        <w:pStyle w:val="ListParagraph"/>
+        <w:numPr>
+          <w:ilvl w:val="2"/>
+          <w:numId w:val="13"/>
+        </w:numPr>
+      </w:pPr>
+      <w:r>
+        <w:t>Stop player control on death</w:t>
+      </w:r>
+    </w:p>
+    <w:p>
+      <w:pPr>
+        <w:pStyle w:val="ListParagraph"/>
+        <w:numPr>
+          <w:ilvl w:val="2"/>
+          <w:numId w:val="13"/>
+        </w:numPr>
+      </w:pPr>
+      <w:r>
+        <w:t>Display lose screen</w:t>
+      </w:r>
+      <w:r>
+        <w:t xml:space="preserve"> UI panel</w:t>
+      </w:r>
+    </w:p>
+    <w:p>
+      <w:pPr>
+        <w:pStyle w:val="ListParagraph"/>
+        <w:numPr>
+          <w:ilvl w:val="2"/>
+          <w:numId w:val="13"/>
+        </w:numPr>
+      </w:pPr>
+      <w:r>
+        <w:t>Give player arena stats</w:t>
+      </w:r>
       <w:bookmarkStart w:id="0" w:name="_GoBack"/>
       <w:bookmarkEnd w:id="0"/>
-      <w:r>
-        <w:t>loadout edit implementation</w:t>
-      </w:r>
-    </w:p>
-    <w:p>
-      <w:pPr>
-        <w:pStyle w:val="ListParagraph"/>
-        <w:numPr>
-          <w:ilvl w:val="1"/>
+    </w:p>
+    <w:p>
+      <w:pPr>
+        <w:pStyle w:val="ListParagraph"/>
+        <w:numPr>
+          <w:ilvl w:val="2"/>
           <w:numId w:val="13"/>
         </w:numPr>
       </w:pPr>
       <w:r>
-        <w:t>Create win/lose conditions for arena mode</w:t>
-      </w:r>
-    </w:p>
-    <w:p/>
+        <w:t xml:space="preserve">Give player option to try </w:t>
+      </w:r>
+      <w:proofErr w:type="gramStart"/>
+      <w:r>
+        <w:t>again</w:t>
+      </w:r>
+      <w:r>
+        <w:t>/quit</w:t>
+      </w:r>
+      <w:proofErr w:type="gramEnd"/>
+    </w:p>
     <w:sectPr>
       <w:pgSz w:w="12240" w:h="15840"/>
       <w:pgMar w:top="1440" w:right="1440" w:bottom="1440" w:left="1440" w:header="720" w:footer="720" w:gutter="0"/>
@@ -4182,7 +4240,7 @@
   <w:abstractNum w:abstractNumId="10" w15:restartNumberingAfterBreak="0">
     <w:nsid w:val="5CF15C2A"/>
     <w:multiLevelType w:val="hybridMultilevel"/>
-    <w:tmpl w:val="1CBE0966"/>
+    <w:tmpl w:val="4E4400D6"/>
     <w:lvl w:ilvl="0" w:tplc="04090001">
       <w:start w:val="1"/>
       <w:numFmt w:val="bullet"/>
@@ -4207,7 +4265,7 @@
         <w:rFonts w:ascii="Courier New" w:hAnsi="Courier New" w:cs="Courier New" w:hint="default"/>
       </w:rPr>
     </w:lvl>
-    <w:lvl w:ilvl="2" w:tplc="04090005" w:tentative="1">
+    <w:lvl w:ilvl="2" w:tplc="04090005">
       <w:start w:val="1"/>
       <w:numFmt w:val="bullet"/>
       <w:lvlText w:val=""/>
@@ -5299,7 +5357,7 @@
 </file>
 
 <file path=customXml/itemProps1.xml><?xml version="1.0" encoding="utf-8"?>
-<ds:datastoreItem xmlns:ds="http://schemas.openxmlformats.org/officeDocument/2006/customXml" ds:itemID="{5ED8FDAF-3A16-4C63-BC71-033E8C63D7A0}">
+<ds:datastoreItem xmlns:ds="http://schemas.openxmlformats.org/officeDocument/2006/customXml" ds:itemID="{F74DD631-C52C-41C5-86E1-F6EB6B7C1A70}">
   <ds:schemaRefs>
     <ds:schemaRef ds:uri="http://schemas.openxmlformats.org/officeDocument/2006/bibliography"/>
   </ds:schemaRefs>

</xml_diff>

<commit_message>
Minor changes. Preparing for potential character behaviour revamp
</commit_message>
<xml_diff>
--- a/Design Docs/Project Backlog.docx
+++ b/Design Docs/Project Backlog.docx
@@ -3202,53 +3202,402 @@
       <w:r>
         <w:t>WTF do I do now???</w:t>
       </w:r>
+    </w:p>
+    <w:p>
+      <w:pPr>
+        <w:pStyle w:val="ListParagraph"/>
+        <w:numPr>
+          <w:ilvl w:val="0"/>
+          <w:numId w:val="14"/>
+        </w:numPr>
+      </w:pPr>
+      <w:r>
+        <w:t>Next Steps</w:t>
+      </w:r>
+    </w:p>
+    <w:p>
+      <w:pPr>
+        <w:pStyle w:val="ListParagraph"/>
+        <w:numPr>
+          <w:ilvl w:val="1"/>
+          <w:numId w:val="14"/>
+        </w:numPr>
+      </w:pPr>
+      <w:r>
+        <w:t xml:space="preserve">Ensure </w:t>
+      </w:r>
+      <w:r>
+        <w:t>inventory resets</w:t>
+      </w:r>
+      <w:r>
+        <w:t xml:space="preserve"> on arena game mode reset</w:t>
+      </w:r>
+    </w:p>
+    <w:p>
+      <w:pPr>
+        <w:pStyle w:val="ListParagraph"/>
+        <w:numPr>
+          <w:ilvl w:val="1"/>
+          <w:numId w:val="14"/>
+        </w:numPr>
+      </w:pPr>
+      <w:r>
+        <w:t xml:space="preserve">Add more </w:t>
+      </w:r>
+      <w:r>
+        <w:t>loot configs</w:t>
+      </w:r>
+    </w:p>
+    <w:p>
+      <w:r>
+        <w:br w:type="page"/>
+      </w:r>
+    </w:p>
+    <w:p>
+      <w:r>
+        <w:lastRenderedPageBreak/>
+        <w:t>11/3/2019</w:t>
+      </w:r>
+    </w:p>
+    <w:p>
+      <w:pPr>
+        <w:pStyle w:val="ListParagraph"/>
+        <w:numPr>
+          <w:ilvl w:val="0"/>
+          <w:numId w:val="15"/>
+        </w:numPr>
+      </w:pPr>
+      <w:r>
+        <w:t>Progress</w:t>
+      </w:r>
+    </w:p>
+    <w:p>
+      <w:pPr>
+        <w:pStyle w:val="ListParagraph"/>
+        <w:numPr>
+          <w:ilvl w:val="1"/>
+          <w:numId w:val="15"/>
+        </w:numPr>
+      </w:pPr>
+      <w:r>
+        <w:t xml:space="preserve">Several new </w:t>
+      </w:r>
+      <w:proofErr w:type="gramStart"/>
+      <w:r>
+        <w:t>tutorial</w:t>
+      </w:r>
+      <w:proofErr w:type="gramEnd"/>
+      <w:r>
+        <w:t xml:space="preserve"> scripts</w:t>
+      </w:r>
+    </w:p>
+    <w:p>
+      <w:pPr>
+        <w:pStyle w:val="ListParagraph"/>
+        <w:numPr>
+          <w:ilvl w:val="1"/>
+          <w:numId w:val="15"/>
+        </w:numPr>
+      </w:pPr>
+      <w:r>
+        <w:t>Quest system prototype</w:t>
+      </w:r>
+    </w:p>
+    <w:p>
+      <w:pPr>
+        <w:pStyle w:val="ListParagraph"/>
+        <w:numPr>
+          <w:ilvl w:val="0"/>
+          <w:numId w:val="15"/>
+        </w:numPr>
+      </w:pPr>
+      <w:r>
+        <w:t>Current State</w:t>
+      </w:r>
+    </w:p>
+    <w:p>
+      <w:pPr>
+        <w:pStyle w:val="ListParagraph"/>
+        <w:numPr>
+          <w:ilvl w:val="1"/>
+          <w:numId w:val="15"/>
+        </w:numPr>
+      </w:pPr>
+      <w:r>
+        <w:t>Tutorial system is working, albeit somewhat delicate</w:t>
+      </w:r>
+    </w:p>
+    <w:p>
+      <w:pPr>
+        <w:pStyle w:val="ListParagraph"/>
+        <w:numPr>
+          <w:ilvl w:val="0"/>
+          <w:numId w:val="15"/>
+        </w:numPr>
+      </w:pPr>
+      <w:r>
+        <w:t>Questions</w:t>
+      </w:r>
+    </w:p>
+    <w:p>
+      <w:pPr>
+        <w:pStyle w:val="ListParagraph"/>
+        <w:numPr>
+          <w:ilvl w:val="1"/>
+          <w:numId w:val="15"/>
+        </w:numPr>
+      </w:pPr>
+      <w:r>
+        <w:t>Can I add a system to quests/tutorials that detects if certain conditions are met to automatically skip/continue?</w:t>
+      </w:r>
+    </w:p>
+    <w:p>
+      <w:pPr>
+        <w:pStyle w:val="ListParagraph"/>
+        <w:numPr>
+          <w:ilvl w:val="2"/>
+          <w:numId w:val="15"/>
+        </w:numPr>
+      </w:pPr>
+      <w:r>
+        <w:t>Enemies are already defeated</w:t>
+      </w:r>
+    </w:p>
+    <w:p>
+      <w:pPr>
+        <w:pStyle w:val="ListParagraph"/>
+        <w:numPr>
+          <w:ilvl w:val="2"/>
+          <w:numId w:val="15"/>
+        </w:numPr>
+      </w:pPr>
+      <w:r>
+        <w:t>Item already acquired</w:t>
+      </w:r>
+    </w:p>
+    <w:p>
+      <w:pPr>
+        <w:pStyle w:val="ListParagraph"/>
+        <w:numPr>
+          <w:ilvl w:val="2"/>
+          <w:numId w:val="15"/>
+        </w:numPr>
+      </w:pPr>
+      <w:r>
+        <w:t>Answer: Write separate tutorial that is triggered by tutorial exiting early</w:t>
+      </w:r>
+    </w:p>
+    <w:p>
+      <w:pPr>
+        <w:pStyle w:val="ListParagraph"/>
+        <w:numPr>
+          <w:ilvl w:val="0"/>
+          <w:numId w:val="15"/>
+        </w:numPr>
+      </w:pPr>
+      <w:r>
+        <w:t>Next Steps</w:t>
+      </w:r>
+    </w:p>
+    <w:p>
+      <w:pPr>
+        <w:pStyle w:val="ListParagraph"/>
+        <w:numPr>
+          <w:ilvl w:val="1"/>
+          <w:numId w:val="15"/>
+        </w:numPr>
+      </w:pPr>
+      <w:r>
+        <w:t>Designing and implementing new/interesting enemies</w:t>
+      </w:r>
+    </w:p>
+    <w:p>
+      <w:pPr>
+        <w:pStyle w:val="ListParagraph"/>
+        <w:numPr>
+          <w:ilvl w:val="2"/>
+          <w:numId w:val="15"/>
+        </w:numPr>
+      </w:pPr>
+      <w:r>
+        <w:t>Test Swordsman</w:t>
+      </w:r>
+    </w:p>
+    <w:p>
+      <w:pPr>
+        <w:pStyle w:val="ListParagraph"/>
+        <w:numPr>
+          <w:ilvl w:val="3"/>
+          <w:numId w:val="15"/>
+        </w:numPr>
+      </w:pPr>
+      <w:r>
+        <w:t>Increase chase speed</w:t>
+      </w:r>
+    </w:p>
+    <w:p>
+      <w:pPr>
+        <w:pStyle w:val="ListParagraph"/>
+        <w:numPr>
+          <w:ilvl w:val="1"/>
+          <w:numId w:val="15"/>
+        </w:numPr>
+      </w:pPr>
+      <w:r>
+        <w:t>Add additional UI elements for enemies</w:t>
+      </w:r>
+    </w:p>
+    <w:p>
+      <w:pPr>
+        <w:pStyle w:val="ListParagraph"/>
+        <w:numPr>
+          <w:ilvl w:val="2"/>
+          <w:numId w:val="15"/>
+        </w:numPr>
+      </w:pPr>
+      <w:r>
+        <w:t>Enemy HP bars</w:t>
+      </w:r>
+    </w:p>
+    <w:p>
+      <w:pPr>
+        <w:pStyle w:val="ListParagraph"/>
+        <w:numPr>
+          <w:ilvl w:val="1"/>
+          <w:numId w:val="15"/>
+        </w:numPr>
+      </w:pPr>
+      <w:r>
+        <w:t>Consider design pipeline for NPCs</w:t>
+      </w:r>
+    </w:p>
+    <w:p>
+      <w:pPr>
+        <w:pStyle w:val="ListParagraph"/>
+        <w:numPr>
+          <w:ilvl w:val="2"/>
+          <w:numId w:val="15"/>
+        </w:numPr>
+      </w:pPr>
+      <w:r>
+        <w:t>Do we want it prefab based or blueprint based?</w:t>
+      </w:r>
+    </w:p>
+    <w:p>
+      <w:pPr>
+        <w:pStyle w:val="ListParagraph"/>
+        <w:numPr>
+          <w:ilvl w:val="3"/>
+          <w:numId w:val="15"/>
+        </w:numPr>
+      </w:pPr>
+      <w:r>
+        <w:t>Prefabs: allow for hand edits, especially for wildly varying enemies</w:t>
+      </w:r>
+    </w:p>
+    <w:p>
+      <w:pPr>
+        <w:pStyle w:val="ListParagraph"/>
+        <w:numPr>
+          <w:ilvl w:val="3"/>
+          <w:numId w:val="15"/>
+        </w:numPr>
+      </w:pPr>
+      <w:r>
+        <w:t>Blueprints: allow for quick prototyping, especially for similar enemies</w:t>
+      </w:r>
+    </w:p>
+    <w:p>
+      <w:pPr>
+        <w:pStyle w:val="ListParagraph"/>
+        <w:numPr>
+          <w:ilvl w:val="2"/>
+          <w:numId w:val="15"/>
+        </w:numPr>
+      </w:pPr>
+      <w:r>
+        <w:t>We will probably want both systems in place</w:t>
+      </w:r>
+    </w:p>
+    <w:p>
+      <w:pPr>
+        <w:pStyle w:val="ListParagraph"/>
+        <w:numPr>
+          <w:ilvl w:val="3"/>
+          <w:numId w:val="15"/>
+        </w:numPr>
+      </w:pPr>
+      <w:r>
+        <w:t>Blueprints will determine the STATS of the enemy</w:t>
+      </w:r>
+    </w:p>
+    <w:p>
+      <w:pPr>
+        <w:pStyle w:val="ListParagraph"/>
+        <w:numPr>
+          <w:ilvl w:val="4"/>
+          <w:numId w:val="15"/>
+        </w:numPr>
+      </w:pPr>
+      <w:r>
+        <w:t>HP, Attack power, Resistances, Tags, Speed</w:t>
+      </w:r>
+    </w:p>
+    <w:p>
+      <w:pPr>
+        <w:pStyle w:val="ListParagraph"/>
+        <w:numPr>
+          <w:ilvl w:val="3"/>
+          <w:numId w:val="15"/>
+        </w:numPr>
+      </w:pPr>
+      <w:r>
+        <w:t>Prefabs will determine aesthetics</w:t>
+      </w:r>
+      <w:r>
+        <w:t xml:space="preserve"> and </w:t>
+      </w:r>
+      <w:r>
+        <w:t>behavior</w:t>
+      </w:r>
+    </w:p>
+    <w:p>
+      <w:pPr>
+        <w:pStyle w:val="ListParagraph"/>
+        <w:numPr>
+          <w:ilvl w:val="4"/>
+          <w:numId w:val="15"/>
+        </w:numPr>
+      </w:pPr>
+      <w:r>
+        <w:t>Aesthetics and animations</w:t>
+      </w:r>
+    </w:p>
+    <w:p>
+      <w:pPr>
+        <w:pStyle w:val="ListParagraph"/>
+        <w:numPr>
+          <w:ilvl w:val="4"/>
+          <w:numId w:val="15"/>
+        </w:numPr>
+      </w:pPr>
+      <w:r>
+        <w:t>Skills</w:t>
+      </w:r>
+    </w:p>
+    <w:p>
+      <w:pPr>
+        <w:pStyle w:val="ListParagraph"/>
+        <w:numPr>
+          <w:ilvl w:val="4"/>
+          <w:numId w:val="15"/>
+        </w:numPr>
+      </w:pPr>
+      <w:r>
+        <w:t>Brain states and their transitions</w:t>
+      </w:r>
       <w:bookmarkStart w:id="0" w:name="_GoBack"/>
       <w:bookmarkEnd w:id="0"/>
-    </w:p>
-    <w:p>
-      <w:pPr>
-        <w:pStyle w:val="ListParagraph"/>
-        <w:numPr>
-          <w:ilvl w:val="0"/>
-          <w:numId w:val="14"/>
-        </w:numPr>
-      </w:pPr>
-      <w:r>
-        <w:t>Next Steps</w:t>
-      </w:r>
-    </w:p>
-    <w:p>
-      <w:pPr>
-        <w:pStyle w:val="ListParagraph"/>
-        <w:numPr>
-          <w:ilvl w:val="1"/>
-          <w:numId w:val="14"/>
-        </w:numPr>
-      </w:pPr>
-      <w:r>
-        <w:t xml:space="preserve">Ensure </w:t>
-      </w:r>
-      <w:r>
-        <w:t>inventory resets</w:t>
-      </w:r>
-      <w:r>
-        <w:t xml:space="preserve"> on arena game mode reset</w:t>
-      </w:r>
-    </w:p>
-    <w:p>
-      <w:pPr>
-        <w:pStyle w:val="ListParagraph"/>
-        <w:numPr>
-          <w:ilvl w:val="1"/>
-          <w:numId w:val="14"/>
-        </w:numPr>
-      </w:pPr>
-      <w:r>
-        <w:t xml:space="preserve">Add more </w:t>
-      </w:r>
-      <w:r>
-        <w:t>loot configs</w:t>
-      </w:r>
     </w:p>
     <w:sectPr>
       <w:pgSz w:w="12240" w:h="15840"/>
@@ -4506,6 +4855,119 @@
     </w:lvl>
   </w:abstractNum>
   <w:abstractNum w:abstractNumId="11" w15:restartNumberingAfterBreak="0">
+    <w:nsid w:val="58DF1D64"/>
+    <w:multiLevelType w:val="hybridMultilevel"/>
+    <w:tmpl w:val="7A0E0818"/>
+    <w:lvl w:ilvl="0" w:tplc="04090001">
+      <w:start w:val="1"/>
+      <w:numFmt w:val="bullet"/>
+      <w:lvlText w:val=""/>
+      <w:lvlJc w:val="left"/>
+      <w:pPr>
+        <w:ind w:left="720" w:hanging="360"/>
+      </w:pPr>
+      <w:rPr>
+        <w:rFonts w:ascii="Symbol" w:hAnsi="Symbol" w:hint="default"/>
+      </w:rPr>
+    </w:lvl>
+    <w:lvl w:ilvl="1" w:tplc="04090003">
+      <w:start w:val="1"/>
+      <w:numFmt w:val="bullet"/>
+      <w:lvlText w:val="o"/>
+      <w:lvlJc w:val="left"/>
+      <w:pPr>
+        <w:ind w:left="1440" w:hanging="360"/>
+      </w:pPr>
+      <w:rPr>
+        <w:rFonts w:ascii="Courier New" w:hAnsi="Courier New" w:cs="Courier New" w:hint="default"/>
+      </w:rPr>
+    </w:lvl>
+    <w:lvl w:ilvl="2" w:tplc="04090005">
+      <w:start w:val="1"/>
+      <w:numFmt w:val="bullet"/>
+      <w:lvlText w:val=""/>
+      <w:lvlJc w:val="left"/>
+      <w:pPr>
+        <w:ind w:left="2160" w:hanging="360"/>
+      </w:pPr>
+      <w:rPr>
+        <w:rFonts w:ascii="Wingdings" w:hAnsi="Wingdings" w:hint="default"/>
+      </w:rPr>
+    </w:lvl>
+    <w:lvl w:ilvl="3" w:tplc="04090001">
+      <w:start w:val="1"/>
+      <w:numFmt w:val="bullet"/>
+      <w:lvlText w:val=""/>
+      <w:lvlJc w:val="left"/>
+      <w:pPr>
+        <w:ind w:left="2880" w:hanging="360"/>
+      </w:pPr>
+      <w:rPr>
+        <w:rFonts w:ascii="Symbol" w:hAnsi="Symbol" w:hint="default"/>
+      </w:rPr>
+    </w:lvl>
+    <w:lvl w:ilvl="4" w:tplc="04090003">
+      <w:start w:val="1"/>
+      <w:numFmt w:val="bullet"/>
+      <w:lvlText w:val="o"/>
+      <w:lvlJc w:val="left"/>
+      <w:pPr>
+        <w:ind w:left="3600" w:hanging="360"/>
+      </w:pPr>
+      <w:rPr>
+        <w:rFonts w:ascii="Courier New" w:hAnsi="Courier New" w:cs="Courier New" w:hint="default"/>
+      </w:rPr>
+    </w:lvl>
+    <w:lvl w:ilvl="5" w:tplc="04090005" w:tentative="1">
+      <w:start w:val="1"/>
+      <w:numFmt w:val="bullet"/>
+      <w:lvlText w:val=""/>
+      <w:lvlJc w:val="left"/>
+      <w:pPr>
+        <w:ind w:left="4320" w:hanging="360"/>
+      </w:pPr>
+      <w:rPr>
+        <w:rFonts w:ascii="Wingdings" w:hAnsi="Wingdings" w:hint="default"/>
+      </w:rPr>
+    </w:lvl>
+    <w:lvl w:ilvl="6" w:tplc="04090001" w:tentative="1">
+      <w:start w:val="1"/>
+      <w:numFmt w:val="bullet"/>
+      <w:lvlText w:val=""/>
+      <w:lvlJc w:val="left"/>
+      <w:pPr>
+        <w:ind w:left="5040" w:hanging="360"/>
+      </w:pPr>
+      <w:rPr>
+        <w:rFonts w:ascii="Symbol" w:hAnsi="Symbol" w:hint="default"/>
+      </w:rPr>
+    </w:lvl>
+    <w:lvl w:ilvl="7" w:tplc="04090003" w:tentative="1">
+      <w:start w:val="1"/>
+      <w:numFmt w:val="bullet"/>
+      <w:lvlText w:val="o"/>
+      <w:lvlJc w:val="left"/>
+      <w:pPr>
+        <w:ind w:left="5760" w:hanging="360"/>
+      </w:pPr>
+      <w:rPr>
+        <w:rFonts w:ascii="Courier New" w:hAnsi="Courier New" w:cs="Courier New" w:hint="default"/>
+      </w:rPr>
+    </w:lvl>
+    <w:lvl w:ilvl="8" w:tplc="04090005" w:tentative="1">
+      <w:start w:val="1"/>
+      <w:numFmt w:val="bullet"/>
+      <w:lvlText w:val=""/>
+      <w:lvlJc w:val="left"/>
+      <w:pPr>
+        <w:ind w:left="6480" w:hanging="360"/>
+      </w:pPr>
+      <w:rPr>
+        <w:rFonts w:ascii="Wingdings" w:hAnsi="Wingdings" w:hint="default"/>
+      </w:rPr>
+    </w:lvl>
+  </w:abstractNum>
+  <w:abstractNum w:abstractNumId="12" w15:restartNumberingAfterBreak="0">
     <w:nsid w:val="5CF15C2A"/>
     <w:multiLevelType w:val="hybridMultilevel"/>
     <w:tmpl w:val="4E4400D6"/>
@@ -4618,7 +5080,7 @@
       </w:rPr>
     </w:lvl>
   </w:abstractNum>
-  <w:abstractNum w:abstractNumId="12" w15:restartNumberingAfterBreak="0">
+  <w:abstractNum w:abstractNumId="13" w15:restartNumberingAfterBreak="0">
     <w:nsid w:val="5F87166C"/>
     <w:multiLevelType w:val="hybridMultilevel"/>
     <w:tmpl w:val="D09CA6F0"/>
@@ -4731,7 +5193,7 @@
       </w:rPr>
     </w:lvl>
   </w:abstractNum>
-  <w:abstractNum w:abstractNumId="13" w15:restartNumberingAfterBreak="0">
+  <w:abstractNum w:abstractNumId="14" w15:restartNumberingAfterBreak="0">
     <w:nsid w:val="778E4FB1"/>
     <w:multiLevelType w:val="hybridMultilevel"/>
     <w:tmpl w:val="F0FA4CC6"/>
@@ -4857,7 +5319,7 @@
     <w:abstractNumId w:val="7"/>
   </w:num>
   <w:num w:numId="5">
-    <w:abstractNumId w:val="13"/>
+    <w:abstractNumId w:val="14"/>
   </w:num>
   <w:num w:numId="6">
     <w:abstractNumId w:val="9"/>
@@ -4878,13 +5340,16 @@
     <w:abstractNumId w:val="1"/>
   </w:num>
   <w:num w:numId="12">
-    <w:abstractNumId w:val="12"/>
+    <w:abstractNumId w:val="13"/>
   </w:num>
   <w:num w:numId="13">
-    <w:abstractNumId w:val="11"/>
+    <w:abstractNumId w:val="12"/>
   </w:num>
   <w:num w:numId="14">
     <w:abstractNumId w:val="10"/>
+  </w:num>
+  <w:num w:numId="15">
+    <w:abstractNumId w:val="11"/>
   </w:num>
 </w:numbering>
 </file>
@@ -5628,7 +6093,7 @@
 </file>
 
 <file path=customXml/itemProps1.xml><?xml version="1.0" encoding="utf-8"?>
-<ds:datastoreItem xmlns:ds="http://schemas.openxmlformats.org/officeDocument/2006/customXml" ds:itemID="{902C7F8B-9806-4536-AD62-EF5163A40B24}">
+<ds:datastoreItem xmlns:ds="http://schemas.openxmlformats.org/officeDocument/2006/customXml" ds:itemID="{23C0F730-0A5E-4E3D-BD96-E842F61EF626}">
   <ds:schemaRefs>
     <ds:schemaRef ds:uri="http://schemas.openxmlformats.org/officeDocument/2006/bibliography"/>
   </ds:schemaRefs>

</xml_diff>